<commit_message>
Ajout pour conventions de Nommage
</commit_message>
<xml_diff>
--- a/Projet - Plan de programmation.docx
+++ b/Projet - Plan de programmation.docx
@@ -80,7 +80,7 @@
           <w:r>
             <w:fldChar w:fldCharType="separate"/>
           </w:r>
-          <w:hyperlink w:anchor="_Toc96008253" w:history="1">
+          <w:hyperlink w:anchor="_Toc97131985" w:history="1">
             <w:r>
               <w:rPr>
                 <w:rStyle w:val="Lienhypertexte"/>
@@ -109,7 +109,7 @@
                 <w:noProof/>
                 <w:webHidden/>
               </w:rPr>
-              <w:instrText xml:space="preserve"> PAGEREF _Toc96008253 \h </w:instrText>
+              <w:instrText xml:space="preserve"> PAGEREF _Toc97131985 \h </w:instrText>
             </w:r>
             <w:r>
               <w:rPr>
@@ -151,7 +151,7 @@
               <w:noProof/>
             </w:rPr>
           </w:pPr>
-          <w:hyperlink w:anchor="_Toc96008254" w:history="1">
+          <w:hyperlink w:anchor="_Toc97131986" w:history="1">
             <w:r>
               <w:rPr>
                 <w:rStyle w:val="Lienhypertexte"/>
@@ -178,7 +178,7 @@
                 <w:noProof/>
                 <w:webHidden/>
               </w:rPr>
-              <w:instrText xml:space="preserve"> PAGEREF _Toc96008254 \h </w:instrText>
+              <w:instrText xml:space="preserve"> PAGEREF _Toc97131986 \h </w:instrText>
             </w:r>
             <w:r>
               <w:rPr>
@@ -220,7 +220,7 @@
               <w:noProof/>
             </w:rPr>
           </w:pPr>
-          <w:hyperlink w:anchor="_Toc96008255" w:history="1">
+          <w:hyperlink w:anchor="_Toc97131987" w:history="1">
             <w:r>
               <w:rPr>
                 <w:rStyle w:val="Lienhypertexte"/>
@@ -247,7 +247,7 @@
                 <w:noProof/>
                 <w:webHidden/>
               </w:rPr>
-              <w:instrText xml:space="preserve"> PAGEREF _Toc96008255 \h </w:instrText>
+              <w:instrText xml:space="preserve"> PAGEREF _Toc97131987 \h </w:instrText>
             </w:r>
             <w:r>
               <w:rPr>
@@ -289,7 +289,7 @@
               <w:noProof/>
             </w:rPr>
           </w:pPr>
-          <w:hyperlink w:anchor="_Toc96008256" w:history="1">
+          <w:hyperlink w:anchor="_Toc97131988" w:history="1">
             <w:r>
               <w:rPr>
                 <w:rStyle w:val="Lienhypertexte"/>
@@ -318,7 +318,7 @@
                 <w:noProof/>
                 <w:webHidden/>
               </w:rPr>
-              <w:instrText xml:space="preserve"> PAGEREF _Toc96008256 \h </w:instrText>
+              <w:instrText xml:space="preserve"> PAGEREF _Toc97131988 \h </w:instrText>
             </w:r>
             <w:r>
               <w:rPr>
@@ -360,7 +360,7 @@
               <w:noProof/>
             </w:rPr>
           </w:pPr>
-          <w:hyperlink w:anchor="_Toc96008257" w:history="1">
+          <w:hyperlink w:anchor="_Toc97131989" w:history="1">
             <w:r>
               <w:rPr>
                 <w:rStyle w:val="Lienhypertexte"/>
@@ -389,7 +389,7 @@
                 <w:noProof/>
                 <w:webHidden/>
               </w:rPr>
-              <w:instrText xml:space="preserve"> PAGEREF _Toc96008257 \h </w:instrText>
+              <w:instrText xml:space="preserve"> PAGEREF _Toc97131989 \h </w:instrText>
             </w:r>
             <w:r>
               <w:rPr>
@@ -409,7 +409,7 @@
                 <w:noProof/>
                 <w:webHidden/>
               </w:rPr>
-              <w:t>1</w:t>
+              <w:t>2</w:t>
             </w:r>
             <w:r>
               <w:rPr>
@@ -431,7 +431,7 @@
               <w:noProof/>
             </w:rPr>
           </w:pPr>
-          <w:hyperlink w:anchor="_Toc96008258" w:history="1">
+          <w:hyperlink w:anchor="_Toc97131990" w:history="1">
             <w:r>
               <w:rPr>
                 <w:rStyle w:val="Lienhypertexte"/>
@@ -460,7 +460,7 @@
                 <w:noProof/>
                 <w:webHidden/>
               </w:rPr>
-              <w:instrText xml:space="preserve"> PAGEREF _Toc96008258 \h </w:instrText>
+              <w:instrText xml:space="preserve"> PAGEREF _Toc97131990 \h </w:instrText>
             </w:r>
             <w:r>
               <w:rPr>
@@ -502,7 +502,7 @@
               <w:noProof/>
             </w:rPr>
           </w:pPr>
-          <w:hyperlink w:anchor="_Toc96008259" w:history="1">
+          <w:hyperlink w:anchor="_Toc97131991" w:history="1">
             <w:r>
               <w:rPr>
                 <w:rStyle w:val="Lienhypertexte"/>
@@ -531,7 +531,7 @@
                 <w:noProof/>
                 <w:webHidden/>
               </w:rPr>
-              <w:instrText xml:space="preserve"> PAGEREF _Toc96008259 \h </w:instrText>
+              <w:instrText xml:space="preserve"> PAGEREF _Toc97131991 \h </w:instrText>
             </w:r>
             <w:r>
               <w:rPr>
@@ -573,7 +573,7 @@
               <w:noProof/>
             </w:rPr>
           </w:pPr>
-          <w:hyperlink w:anchor="_Toc96008260" w:history="1">
+          <w:hyperlink w:anchor="_Toc97131992" w:history="1">
             <w:r>
               <w:rPr>
                 <w:rStyle w:val="Lienhypertexte"/>
@@ -602,7 +602,7 @@
                 <w:noProof/>
                 <w:webHidden/>
               </w:rPr>
-              <w:instrText xml:space="preserve"> PAGEREF _Toc96008260 \h </w:instrText>
+              <w:instrText xml:space="preserve"> PAGEREF _Toc97131992 \h </w:instrText>
             </w:r>
             <w:r>
               <w:rPr>
@@ -644,7 +644,7 @@
               <w:noProof/>
             </w:rPr>
           </w:pPr>
-          <w:hyperlink w:anchor="_Toc96008261" w:history="1">
+          <w:hyperlink w:anchor="_Toc97131993" w:history="1">
             <w:r>
               <w:rPr>
                 <w:rStyle w:val="Lienhypertexte"/>
@@ -671,7 +671,220 @@
                 <w:noProof/>
                 <w:webHidden/>
               </w:rPr>
-              <w:instrText xml:space="preserve"> PAGEREF _Toc96008261 \h </w:instrText>
+              <w:instrText xml:space="preserve"> PAGEREF _Toc97131993 \h </w:instrText>
+            </w:r>
+            <w:r>
+              <w:rPr>
+                <w:noProof/>
+                <w:webHidden/>
+              </w:rPr>
+            </w:r>
+            <w:r>
+              <w:rPr>
+                <w:noProof/>
+                <w:webHidden/>
+              </w:rPr>
+              <w:fldChar w:fldCharType="separate"/>
+            </w:r>
+            <w:r>
+              <w:rPr>
+                <w:noProof/>
+                <w:webHidden/>
+              </w:rPr>
+              <w:t>2</w:t>
+            </w:r>
+            <w:r>
+              <w:rPr>
+                <w:noProof/>
+                <w:webHidden/>
+              </w:rPr>
+              <w:fldChar w:fldCharType="end"/>
+            </w:r>
+          </w:hyperlink>
+        </w:p>
+        <w:p>
+          <w:pPr>
+            <w:pStyle w:val="TM3"/>
+            <w:tabs>
+              <w:tab w:val="right" w:leader="dot" w:pos="9062"/>
+            </w:tabs>
+            <w:rPr>
+              <w:rFonts w:cstheme="minorBidi"/>
+              <w:noProof/>
+            </w:rPr>
+          </w:pPr>
+          <w:hyperlink w:anchor="_Toc97131994" w:history="1">
+            <w:r>
+              <w:rPr>
+                <w:rStyle w:val="Lienhypertexte"/>
+                <w:i/>
+                <w:iCs/>
+                <w:noProof/>
+              </w:rPr>
+              <w:t>Contrôleur</w:t>
+            </w:r>
+            <w:r>
+              <w:rPr>
+                <w:noProof/>
+                <w:webHidden/>
+              </w:rPr>
+              <w:tab/>
+            </w:r>
+            <w:r>
+              <w:rPr>
+                <w:noProof/>
+                <w:webHidden/>
+              </w:rPr>
+              <w:fldChar w:fldCharType="begin"/>
+            </w:r>
+            <w:r>
+              <w:rPr>
+                <w:noProof/>
+                <w:webHidden/>
+              </w:rPr>
+              <w:instrText xml:space="preserve"> PAGEREF _Toc97131994 \h </w:instrText>
+            </w:r>
+            <w:r>
+              <w:rPr>
+                <w:noProof/>
+                <w:webHidden/>
+              </w:rPr>
+            </w:r>
+            <w:r>
+              <w:rPr>
+                <w:noProof/>
+                <w:webHidden/>
+              </w:rPr>
+              <w:fldChar w:fldCharType="separate"/>
+            </w:r>
+            <w:r>
+              <w:rPr>
+                <w:noProof/>
+                <w:webHidden/>
+              </w:rPr>
+              <w:t>2</w:t>
+            </w:r>
+            <w:r>
+              <w:rPr>
+                <w:noProof/>
+                <w:webHidden/>
+              </w:rPr>
+              <w:fldChar w:fldCharType="end"/>
+            </w:r>
+          </w:hyperlink>
+        </w:p>
+        <w:p>
+          <w:pPr>
+            <w:pStyle w:val="TM3"/>
+            <w:tabs>
+              <w:tab w:val="right" w:leader="dot" w:pos="9062"/>
+            </w:tabs>
+            <w:rPr>
+              <w:rFonts w:cstheme="minorBidi"/>
+              <w:noProof/>
+            </w:rPr>
+          </w:pPr>
+          <w:hyperlink w:anchor="_Toc97131995" w:history="1">
+            <w:r>
+              <w:rPr>
+                <w:rStyle w:val="Lienhypertexte"/>
+                <w:i/>
+                <w:iCs/>
+                <w:noProof/>
+              </w:rPr>
+              <w:t>Modèles</w:t>
+            </w:r>
+            <w:r>
+              <w:rPr>
+                <w:noProof/>
+                <w:webHidden/>
+              </w:rPr>
+              <w:tab/>
+            </w:r>
+            <w:r>
+              <w:rPr>
+                <w:noProof/>
+                <w:webHidden/>
+              </w:rPr>
+              <w:fldChar w:fldCharType="begin"/>
+            </w:r>
+            <w:r>
+              <w:rPr>
+                <w:noProof/>
+                <w:webHidden/>
+              </w:rPr>
+              <w:instrText xml:space="preserve"> PAGEREF _Toc97131995 \h </w:instrText>
+            </w:r>
+            <w:r>
+              <w:rPr>
+                <w:noProof/>
+                <w:webHidden/>
+              </w:rPr>
+            </w:r>
+            <w:r>
+              <w:rPr>
+                <w:noProof/>
+                <w:webHidden/>
+              </w:rPr>
+              <w:fldChar w:fldCharType="separate"/>
+            </w:r>
+            <w:r>
+              <w:rPr>
+                <w:noProof/>
+                <w:webHidden/>
+              </w:rPr>
+              <w:t>2</w:t>
+            </w:r>
+            <w:r>
+              <w:rPr>
+                <w:noProof/>
+                <w:webHidden/>
+              </w:rPr>
+              <w:fldChar w:fldCharType="end"/>
+            </w:r>
+          </w:hyperlink>
+        </w:p>
+        <w:p>
+          <w:pPr>
+            <w:pStyle w:val="TM3"/>
+            <w:tabs>
+              <w:tab w:val="right" w:leader="dot" w:pos="9062"/>
+            </w:tabs>
+            <w:rPr>
+              <w:rFonts w:cstheme="minorBidi"/>
+              <w:noProof/>
+            </w:rPr>
+          </w:pPr>
+          <w:hyperlink w:anchor="_Toc97131996" w:history="1">
+            <w:r>
+              <w:rPr>
+                <w:rStyle w:val="Lienhypertexte"/>
+                <w:i/>
+                <w:iCs/>
+                <w:noProof/>
+              </w:rPr>
+              <w:t>Vue</w:t>
+            </w:r>
+            <w:r>
+              <w:rPr>
+                <w:noProof/>
+                <w:webHidden/>
+              </w:rPr>
+              <w:tab/>
+            </w:r>
+            <w:r>
+              <w:rPr>
+                <w:noProof/>
+                <w:webHidden/>
+              </w:rPr>
+              <w:fldChar w:fldCharType="begin"/>
+            </w:r>
+            <w:r>
+              <w:rPr>
+                <w:noProof/>
+                <w:webHidden/>
+              </w:rPr>
+              <w:instrText xml:space="preserve"> PAGEREF _Toc97131996 \h </w:instrText>
             </w:r>
             <w:r>
               <w:rPr>
@@ -713,7 +926,7 @@
               <w:noProof/>
             </w:rPr>
           </w:pPr>
-          <w:hyperlink w:anchor="_Toc96008262" w:history="1">
+          <w:hyperlink w:anchor="_Toc97131997" w:history="1">
             <w:r>
               <w:rPr>
                 <w:rStyle w:val="Lienhypertexte"/>
@@ -742,7 +955,7 @@
                 <w:noProof/>
                 <w:webHidden/>
               </w:rPr>
-              <w:instrText xml:space="preserve"> PAGEREF _Toc96008262 \h </w:instrText>
+              <w:instrText xml:space="preserve"> PAGEREF _Toc97131997 \h </w:instrText>
             </w:r>
             <w:r>
               <w:rPr>
@@ -762,7 +975,7 @@
                 <w:noProof/>
                 <w:webHidden/>
               </w:rPr>
-              <w:t>2</w:t>
+              <w:t>3</w:t>
             </w:r>
             <w:r>
               <w:rPr>
@@ -784,7 +997,7 @@
               <w:noProof/>
             </w:rPr>
           </w:pPr>
-          <w:hyperlink w:anchor="_Toc96008263" w:history="1">
+          <w:hyperlink w:anchor="_Toc97131998" w:history="1">
             <w:r>
               <w:rPr>
                 <w:rStyle w:val="Lienhypertexte"/>
@@ -811,7 +1024,7 @@
                 <w:noProof/>
                 <w:webHidden/>
               </w:rPr>
-              <w:instrText xml:space="preserve"> PAGEREF _Toc96008263 \h </w:instrText>
+              <w:instrText xml:space="preserve"> PAGEREF _Toc97131998 \h </w:instrText>
             </w:r>
             <w:r>
               <w:rPr>
@@ -831,7 +1044,7 @@
                 <w:noProof/>
                 <w:webHidden/>
               </w:rPr>
-              <w:t>2</w:t>
+              <w:t>3</w:t>
             </w:r>
             <w:r>
               <w:rPr>
@@ -853,7 +1066,7 @@
               <w:noProof/>
             </w:rPr>
           </w:pPr>
-          <w:hyperlink w:anchor="_Toc96008264" w:history="1">
+          <w:hyperlink w:anchor="_Toc97131999" w:history="1">
             <w:r>
               <w:rPr>
                 <w:rStyle w:val="Lienhypertexte"/>
@@ -880,7 +1093,7 @@
                 <w:noProof/>
                 <w:webHidden/>
               </w:rPr>
-              <w:instrText xml:space="preserve"> PAGEREF _Toc96008264 \h </w:instrText>
+              <w:instrText xml:space="preserve"> PAGEREF _Toc97131999 \h </w:instrText>
             </w:r>
             <w:r>
               <w:rPr>
@@ -900,7 +1113,78 @@
                 <w:noProof/>
                 <w:webHidden/>
               </w:rPr>
-              <w:t>3</w:t>
+              <w:t>4</w:t>
+            </w:r>
+            <w:r>
+              <w:rPr>
+                <w:noProof/>
+                <w:webHidden/>
+              </w:rPr>
+              <w:fldChar w:fldCharType="end"/>
+            </w:r>
+          </w:hyperlink>
+        </w:p>
+        <w:p>
+          <w:pPr>
+            <w:pStyle w:val="TM1"/>
+            <w:tabs>
+              <w:tab w:val="right" w:leader="dot" w:pos="9062"/>
+            </w:tabs>
+            <w:rPr>
+              <w:rFonts w:cstheme="minorBidi"/>
+              <w:noProof/>
+            </w:rPr>
+          </w:pPr>
+          <w:hyperlink w:anchor="_Toc97132000" w:history="1">
+            <w:r>
+              <w:rPr>
+                <w:rStyle w:val="Lienhypertexte"/>
+                <w:b/>
+                <w:bCs/>
+                <w:noProof/>
+              </w:rPr>
+              <w:t>Code</w:t>
+            </w:r>
+            <w:r>
+              <w:rPr>
+                <w:noProof/>
+                <w:webHidden/>
+              </w:rPr>
+              <w:tab/>
+            </w:r>
+            <w:r>
+              <w:rPr>
+                <w:noProof/>
+                <w:webHidden/>
+              </w:rPr>
+              <w:fldChar w:fldCharType="begin"/>
+            </w:r>
+            <w:r>
+              <w:rPr>
+                <w:noProof/>
+                <w:webHidden/>
+              </w:rPr>
+              <w:instrText xml:space="preserve"> PAGEREF _Toc97132000 \h </w:instrText>
+            </w:r>
+            <w:r>
+              <w:rPr>
+                <w:noProof/>
+                <w:webHidden/>
+              </w:rPr>
+            </w:r>
+            <w:r>
+              <w:rPr>
+                <w:noProof/>
+                <w:webHidden/>
+              </w:rPr>
+              <w:fldChar w:fldCharType="separate"/>
+            </w:r>
+            <w:r>
+              <w:rPr>
+                <w:noProof/>
+                <w:webHidden/>
+              </w:rPr>
+              <w:t>5</w:t>
             </w:r>
             <w:r>
               <w:rPr>
@@ -932,7 +1216,7 @@
           <w:u w:val="single"/>
         </w:rPr>
       </w:pPr>
-      <w:bookmarkStart w:id="0" w:name="_Toc96008253"/>
+      <w:bookmarkStart w:id="0" w:name="_Toc97131985"/>
       <w:r>
         <w:rPr>
           <w:b/>
@@ -950,7 +1234,7 @@
           <w:u w:val="single"/>
         </w:rPr>
       </w:pPr>
-      <w:bookmarkStart w:id="1" w:name="_Toc96008254"/>
+      <w:bookmarkStart w:id="1" w:name="_Toc97131986"/>
       <w:r>
         <w:rPr>
           <w:u w:val="single"/>
@@ -975,22 +1259,14 @@
           <w:u w:val="single"/>
         </w:rPr>
       </w:pPr>
-      <w:bookmarkStart w:id="2" w:name="_Toc96008255"/>
+      <w:bookmarkStart w:id="2" w:name="_Toc97131987"/>
       <w:r>
         <w:rPr>
           <w:u w:val="single"/>
         </w:rPr>
-        <w:t xml:space="preserve">Application - Partie ASP.net </w:t>
-      </w:r>
-      <w:proofErr w:type="spellStart"/>
-      <w:r>
-        <w:rPr>
-          <w:u w:val="single"/>
-        </w:rPr>
-        <w:t>WepApi</w:t>
+        <w:t>Application - Partie ASP.net WepApi</w:t>
       </w:r>
       <w:bookmarkEnd w:id="2"/>
-      <w:proofErr w:type="spellEnd"/>
     </w:p>
     <w:p>
       <w:pPr>
@@ -1001,7 +1277,7 @@
           <w:u w:val="single"/>
         </w:rPr>
       </w:pPr>
-      <w:bookmarkStart w:id="3" w:name="_Toc96008256"/>
+      <w:bookmarkStart w:id="3" w:name="_Toc97131988"/>
       <w:r>
         <w:rPr>
           <w:i/>
@@ -1025,26 +1301,13 @@
     </w:p>
     <w:p>
       <w:r>
-        <w:t xml:space="preserve">Elle est réalisée avec </w:t>
-      </w:r>
-      <w:proofErr w:type="spellStart"/>
-      <w:r>
-        <w:t>entity</w:t>
-      </w:r>
-      <w:proofErr w:type="spellEnd"/>
-      <w:r>
-        <w:t xml:space="preserve"> Framework. La couche d’accès aux données est donc sous-jacente</w:t>
-      </w:r>
-    </w:p>
-    <w:p>
-      <w:r>
-        <w:t xml:space="preserve">Connectée à la DB via la configuration </w:t>
-      </w:r>
-      <w:proofErr w:type="spellStart"/>
-      <w:r>
-        <w:t>EntityFramework</w:t>
-      </w:r>
-      <w:proofErr w:type="spellEnd"/>
+        <w:t>Elle est réalisée avec entity Framework. La couche d’accès aux données est donc sous-jacente</w:t>
+      </w:r>
+    </w:p>
+    <w:p>
+      <w:r>
+        <w:t>Connectée à la DB via la configuration EntityFramework</w:t>
+      </w:r>
     </w:p>
     <w:p>
       <w:r>
@@ -1059,15 +1322,8 @@
     </w:p>
     <w:p>
       <w:r>
-        <w:t>« </w:t>
-      </w:r>
-      <w:proofErr w:type="spellStart"/>
-      <w:r>
-        <w:t>SaveChange</w:t>
-      </w:r>
-      <w:proofErr w:type="spellEnd"/>
-      <w:r>
-        <w:t> » sur la DB</w:t>
+        <w:lastRenderedPageBreak/>
+        <w:t>« SaveChange » sur la DB</w:t>
       </w:r>
     </w:p>
     <w:p>
@@ -1079,7 +1335,7 @@
           <w:u w:val="single"/>
         </w:rPr>
       </w:pPr>
-      <w:bookmarkStart w:id="4" w:name="_Toc96008257"/>
+      <w:bookmarkStart w:id="4" w:name="_Toc97131989"/>
       <w:r>
         <w:rPr>
           <w:i/>
@@ -1112,17 +1368,11 @@
         <w:t>instructions et les données</w:t>
       </w:r>
       <w:r>
-        <w:t xml:space="preserve"> depuis la couche </w:t>
-      </w:r>
-      <w:proofErr w:type="spellStart"/>
-      <w:r>
-        <w:t>WebApi</w:t>
-      </w:r>
-      <w:proofErr w:type="spellEnd"/>
-    </w:p>
-    <w:p>
-      <w:r>
-        <w:lastRenderedPageBreak/>
+        <w:t xml:space="preserve"> depuis la couche WebApi</w:t>
+      </w:r>
+    </w:p>
+    <w:p>
+      <w:r>
         <w:t>Elle référence la couche DAL, les modèles et les erreurs</w:t>
       </w:r>
       <w:r>
@@ -1143,155 +1393,151 @@
           <w:u w:val="single"/>
         </w:rPr>
       </w:pPr>
-      <w:bookmarkStart w:id="5" w:name="_Toc96008258"/>
+      <w:bookmarkStart w:id="5" w:name="_Toc97131990"/>
       <w:r>
         <w:rPr>
           <w:i/>
           <w:iCs/>
           <w:u w:val="single"/>
         </w:rPr>
-        <w:t xml:space="preserve">Couche </w:t>
-      </w:r>
-      <w:proofErr w:type="spellStart"/>
-      <w:r>
+        <w:t>Couche WebApi</w:t>
+      </w:r>
+      <w:bookmarkEnd w:id="5"/>
+    </w:p>
+    <w:p>
+      <w:r>
+        <w:t xml:space="preserve">C’est la couche qui communique avec la partie MVC via des requêtes HTTP. </w:t>
+      </w:r>
+    </w:p>
+    <w:p>
+      <w:r>
+        <w:t>Elle reçoit des requêtes du contrôleur MVC et lui renvoie des informations demandées. Elle transmet les requêtes reçues à la BL.</w:t>
+      </w:r>
+    </w:p>
+    <w:p>
+      <w:r>
+        <w:t>Elle référence la BL, les Erreurs et les modèles.</w:t>
+      </w:r>
+    </w:p>
+    <w:p>
+      <w:pPr>
+        <w:pStyle w:val="Titre3"/>
         <w:rPr>
           <w:i/>
           <w:iCs/>
           <w:u w:val="single"/>
         </w:rPr>
-        <w:t>WebApi</w:t>
-      </w:r>
-      <w:bookmarkEnd w:id="5"/>
-      <w:proofErr w:type="spellEnd"/>
-    </w:p>
-    <w:p>
-      <w:r>
-        <w:t xml:space="preserve">C’est la couche qui communique avec la partie MVC via des requêtes HTTP. </w:t>
-      </w:r>
-    </w:p>
-    <w:p>
-      <w:r>
-        <w:t>Elle reçoit des requêtes du contrôleur MVC et lui renvoie des informations demandées. Elle transmet les requêtes reçues à la BL.</w:t>
-      </w:r>
-    </w:p>
-    <w:p>
-      <w:r>
-        <w:t>Elle référence la BL, les Erreurs et les modèles.</w:t>
-      </w:r>
-    </w:p>
-    <w:p>
-      <w:pPr>
-        <w:pStyle w:val="Titre3"/>
+      </w:pPr>
+      <w:bookmarkStart w:id="6" w:name="_Toc97131991"/>
+      <w:r>
         <w:rPr>
           <w:i/>
           <w:iCs/>
           <w:u w:val="single"/>
         </w:rPr>
-      </w:pPr>
-      <w:bookmarkStart w:id="6" w:name="_Toc96008259"/>
-      <w:r>
+        <w:t>Modèles</w:t>
+      </w:r>
+      <w:bookmarkEnd w:id="6"/>
+    </w:p>
+    <w:p>
+      <w:pPr>
+        <w:pStyle w:val="Titre3"/>
         <w:rPr>
           <w:i/>
           <w:iCs/>
           <w:u w:val="single"/>
         </w:rPr>
-        <w:t>Modèles</w:t>
-      </w:r>
-      <w:bookmarkEnd w:id="6"/>
-    </w:p>
-    <w:p>
-      <w:pPr>
-        <w:pStyle w:val="Titre3"/>
+      </w:pPr>
+      <w:bookmarkStart w:id="7" w:name="_Toc97131992"/>
+      <w:r>
         <w:rPr>
           <w:i/>
           <w:iCs/>
           <w:u w:val="single"/>
         </w:rPr>
-      </w:pPr>
-      <w:bookmarkStart w:id="7" w:name="_Toc96008260"/>
-      <w:r>
+        <w:t>Erreurs</w:t>
+      </w:r>
+      <w:bookmarkEnd w:id="7"/>
+    </w:p>
+    <w:p/>
+    <w:p>
+      <w:pPr>
+        <w:pStyle w:val="Titre2"/>
+        <w:rPr>
+          <w:u w:val="single"/>
+        </w:rPr>
+      </w:pPr>
+      <w:bookmarkStart w:id="8" w:name="_Toc97131993"/>
+      <w:r>
+        <w:rPr>
+          <w:u w:val="single"/>
+        </w:rPr>
+        <w:t>Application – Partie MVC</w:t>
+      </w:r>
+      <w:bookmarkEnd w:id="8"/>
+    </w:p>
+    <w:p/>
+    <w:p>
+      <w:pPr>
+        <w:pStyle w:val="Titre3"/>
         <w:rPr>
           <w:i/>
           <w:iCs/>
           <w:u w:val="single"/>
         </w:rPr>
-        <w:t>Erreurs</w:t>
-      </w:r>
-      <w:bookmarkEnd w:id="7"/>
-    </w:p>
-    <w:p/>
-    <w:p>
-      <w:pPr>
-        <w:pStyle w:val="Titre2"/>
-        <w:rPr>
-          <w:u w:val="single"/>
-        </w:rPr>
-      </w:pPr>
-      <w:bookmarkStart w:id="8" w:name="_Toc96008261"/>
-      <w:r>
-        <w:rPr>
-          <w:u w:val="single"/>
-        </w:rPr>
-        <w:t>Application – Partie MVC</w:t>
-      </w:r>
-      <w:bookmarkEnd w:id="8"/>
-    </w:p>
-    <w:p/>
-    <w:p>
-      <w:pPr>
-        <w:pStyle w:val="Titre3"/>
+      </w:pPr>
+      <w:bookmarkStart w:id="9" w:name="_Toc97131994"/>
+      <w:r>
         <w:rPr>
           <w:i/>
           <w:iCs/>
           <w:u w:val="single"/>
         </w:rPr>
-      </w:pPr>
-      <w:r>
+        <w:t>Contrôleur</w:t>
+      </w:r>
+      <w:bookmarkEnd w:id="9"/>
+    </w:p>
+    <w:p/>
+    <w:p>
+      <w:pPr>
+        <w:pStyle w:val="Titre3"/>
         <w:rPr>
           <w:i/>
           <w:iCs/>
           <w:u w:val="single"/>
         </w:rPr>
-        <w:t>Contrôleur</w:t>
-      </w:r>
-    </w:p>
-    <w:p/>
-    <w:p>
-      <w:pPr>
-        <w:pStyle w:val="Titre3"/>
+      </w:pPr>
+      <w:bookmarkStart w:id="10" w:name="_Toc97131995"/>
+      <w:r>
         <w:rPr>
           <w:i/>
           <w:iCs/>
           <w:u w:val="single"/>
         </w:rPr>
-      </w:pPr>
-      <w:r>
+        <w:t>Modèles</w:t>
+      </w:r>
+      <w:bookmarkEnd w:id="10"/>
+    </w:p>
+    <w:p/>
+    <w:p>
+      <w:pPr>
+        <w:pStyle w:val="Titre3"/>
         <w:rPr>
           <w:i/>
           <w:iCs/>
           <w:u w:val="single"/>
         </w:rPr>
-        <w:t>Modèles</w:t>
-      </w:r>
-    </w:p>
-    <w:p/>
-    <w:p>
-      <w:pPr>
-        <w:pStyle w:val="Titre3"/>
+      </w:pPr>
+      <w:bookmarkStart w:id="11" w:name="_Toc97131996"/>
+      <w:r>
         <w:rPr>
           <w:i/>
           <w:iCs/>
           <w:u w:val="single"/>
         </w:rPr>
-      </w:pPr>
-      <w:r>
-        <w:rPr>
-          <w:i/>
-          <w:iCs/>
-          <w:u w:val="single"/>
-        </w:rPr>
         <w:t>Vue</w:t>
       </w:r>
+      <w:bookmarkEnd w:id="11"/>
     </w:p>
     <w:p/>
     <w:p/>
@@ -1316,17 +1562,16 @@
           <w:u w:val="single"/>
         </w:rPr>
       </w:pPr>
-      <w:bookmarkStart w:id="9" w:name="_Toc96008262"/>
+      <w:bookmarkStart w:id="12" w:name="_Toc97131997"/>
       <w:r>
         <w:rPr>
           <w:b/>
           <w:bCs/>
           <w:u w:val="single"/>
         </w:rPr>
-        <w:lastRenderedPageBreak/>
         <w:t>Programmation</w:t>
       </w:r>
-      <w:bookmarkEnd w:id="9"/>
+      <w:bookmarkEnd w:id="12"/>
     </w:p>
     <w:p>
       <w:pPr>
@@ -1335,22 +1580,14 @@
           <w:u w:val="single"/>
         </w:rPr>
       </w:pPr>
-      <w:bookmarkStart w:id="10" w:name="_Toc96008263"/>
+      <w:bookmarkStart w:id="13" w:name="_Toc97131998"/>
       <w:r>
         <w:rPr>
           <w:u w:val="single"/>
         </w:rPr>
-        <w:t xml:space="preserve">Partie </w:t>
-      </w:r>
-      <w:proofErr w:type="spellStart"/>
-      <w:r>
-        <w:rPr>
-          <w:u w:val="single"/>
-        </w:rPr>
-        <w:t>WebApi</w:t>
-      </w:r>
-      <w:bookmarkEnd w:id="10"/>
-      <w:proofErr w:type="spellEnd"/>
+        <w:t>Partie WebApi</w:t>
+      </w:r>
+      <w:bookmarkEnd w:id="13"/>
     </w:p>
     <w:p>
       <w:pPr>
@@ -1373,13 +1610,8 @@
       </w:r>
     </w:p>
     <w:p>
-      <w:proofErr w:type="spellStart"/>
-      <w:r>
-        <w:t>Entity</w:t>
-      </w:r>
-      <w:proofErr w:type="spellEnd"/>
-      <w:r>
-        <w:t xml:space="preserve"> Framework =&gt; Scaffolding =&gt;</w:t>
+      <w:r>
+        <w:t>Entity Framework =&gt; Scaffolding =&gt;</w:t>
       </w:r>
       <w:r>
         <w:t xml:space="preserve"> </w:t>
@@ -1395,9 +1627,18 @@
           <w:szCs w:val="21"/>
           <w:shd w:val="clear" w:color="auto" w:fill="3D3D3D"/>
         </w:rPr>
-        <w:t>-</w:t>
-      </w:r>
-      <w:proofErr w:type="spellStart"/>
+        <w:t>-NoPluralize</w:t>
+      </w:r>
+      <w:r>
+        <w:rPr>
+          <w:rFonts w:ascii="Segoe UI" w:hAnsi="Segoe UI" w:cs="Segoe UI"/>
+          <w:color w:val="FFFFFF"/>
+          <w:sz w:val="21"/>
+          <w:szCs w:val="21"/>
+          <w:shd w:val="clear" w:color="auto" w:fill="2F2F4A"/>
+        </w:rPr>
+        <w:t> switch on </w:t>
+      </w:r>
       <w:r>
         <w:rPr>
           <w:rStyle w:val="CodeHTML"/>
@@ -1407,56 +1648,17 @@
           <w:szCs w:val="21"/>
           <w:shd w:val="clear" w:color="auto" w:fill="3D3D3D"/>
         </w:rPr>
-        <w:t>NoPluralize</w:t>
-      </w:r>
-      <w:proofErr w:type="spellEnd"/>
-      <w:r>
-        <w:rPr>
-          <w:rFonts w:ascii="Segoe UI" w:hAnsi="Segoe UI" w:cs="Segoe UI"/>
-          <w:color w:val="FFFFFF"/>
-          <w:sz w:val="21"/>
-          <w:szCs w:val="21"/>
-          <w:shd w:val="clear" w:color="auto" w:fill="2F2F4A"/>
-        </w:rPr>
-        <w:t> switch on </w:t>
-      </w:r>
-      <w:proofErr w:type="spellStart"/>
-      <w:r>
-        <w:rPr>
-          <w:rStyle w:val="CodeHTML"/>
-          <w:rFonts w:ascii="Consolas" w:eastAsiaTheme="majorEastAsia" w:hAnsi="Consolas"/>
-          <w:color w:val="D6D6D6"/>
-          <w:sz w:val="21"/>
-          <w:szCs w:val="21"/>
-          <w:shd w:val="clear" w:color="auto" w:fill="3D3D3D"/>
-        </w:rPr>
         <w:t>Scaffold-DbContext</w:t>
       </w:r>
-      <w:proofErr w:type="spellEnd"/>
-    </w:p>
-    <w:p>
-      <w:proofErr w:type="spellStart"/>
-      <w:r>
-        <w:t>Context</w:t>
-      </w:r>
-      <w:proofErr w:type="spellEnd"/>
-      <w:r>
-        <w:t xml:space="preserve"> = </w:t>
-      </w:r>
-      <w:proofErr w:type="spellStart"/>
-      <w:r>
-        <w:t>RentACarContext</w:t>
-      </w:r>
-      <w:proofErr w:type="spellEnd"/>
-    </w:p>
-    <w:p>
-      <w:proofErr w:type="spellStart"/>
-      <w:r>
-        <w:t>Entities</w:t>
-      </w:r>
-      <w:proofErr w:type="spellEnd"/>
-      <w:r>
-        <w:t xml:space="preserve"> = Voiture ; Client ; Réservation ; etc… (voir Schéma Relationnel)</w:t>
+    </w:p>
+    <w:p>
+      <w:r>
+        <w:t>Context = RentACarContext</w:t>
+      </w:r>
+    </w:p>
+    <w:p>
+      <w:r>
+        <w:t>Entities = Voiture ; Client ; Réservation ; etc… (voir Schéma Relationnel)</w:t>
       </w:r>
     </w:p>
     <w:p/>
@@ -1489,23 +1691,7 @@
         </w:numPr>
       </w:pPr>
       <w:r>
-        <w:t xml:space="preserve">Classes </w:t>
-      </w:r>
-      <w:proofErr w:type="spellStart"/>
-      <w:r>
-        <w:t>SaveChange</w:t>
-      </w:r>
-      <w:proofErr w:type="spellEnd"/>
-      <w:r>
-        <w:t xml:space="preserve"> – </w:t>
-      </w:r>
-      <w:proofErr w:type="spellStart"/>
-      <w:r>
-        <w:t>Disconnected</w:t>
-      </w:r>
-      <w:proofErr w:type="spellEnd"/>
-      <w:r>
-        <w:t xml:space="preserve"> State</w:t>
+        <w:t>Classes SaveChange – Disconnected State</w:t>
       </w:r>
     </w:p>
     <w:p>
@@ -1571,41 +1757,13 @@
                                 <w:szCs w:val="18"/>
                               </w:rPr>
                             </w:pPr>
-                            <w:proofErr w:type="spellStart"/>
-                            <w:proofErr w:type="gramStart"/>
                             <w:r>
                               <w:rPr>
                                 <w:sz w:val="18"/>
                                 <w:szCs w:val="18"/>
                               </w:rPr>
-                              <w:t>using</w:t>
+                              <w:t xml:space="preserve">using (var context = new </w:t>
                             </w:r>
-                            <w:proofErr w:type="spellEnd"/>
-                            <w:proofErr w:type="gramEnd"/>
-                            <w:r>
-                              <w:rPr>
-                                <w:sz w:val="18"/>
-                                <w:szCs w:val="18"/>
-                              </w:rPr>
-                              <w:t xml:space="preserve"> (var </w:t>
-                            </w:r>
-                            <w:proofErr w:type="spellStart"/>
-                            <w:r>
-                              <w:rPr>
-                                <w:sz w:val="18"/>
-                                <w:szCs w:val="18"/>
-                              </w:rPr>
-                              <w:t>context</w:t>
-                            </w:r>
-                            <w:proofErr w:type="spellEnd"/>
-                            <w:r>
-                              <w:rPr>
-                                <w:sz w:val="18"/>
-                                <w:szCs w:val="18"/>
-                              </w:rPr>
-                              <w:t xml:space="preserve"> = new </w:t>
-                            </w:r>
-                            <w:proofErr w:type="spellStart"/>
                             <w:r>
                               <w:rPr>
                                 <w:sz w:val="18"/>
@@ -1613,7 +1771,6 @@
                               </w:rPr>
                               <w:t>RentaCarContext</w:t>
                             </w:r>
-                            <w:proofErr w:type="spellEnd"/>
                             <w:r>
                               <w:rPr>
                                 <w:sz w:val="18"/>
@@ -1695,99 +1852,8 @@
                                 <w:szCs w:val="18"/>
                                 <w:lang w:eastAsia="fr-FR"/>
                               </w:rPr>
-                              <w:t xml:space="preserve">    //1. </w:t>
+                              <w:t xml:space="preserve">    //1. Attach an entity to context with Added EntityState</w:t>
                             </w:r>
-                            <w:proofErr w:type="spellStart"/>
-                            <w:r>
-                              <w:rPr>
-                                <w:rFonts w:ascii="Courier New" w:eastAsia="Times New Roman" w:hAnsi="Courier New" w:cs="Courier New"/>
-                                <w:sz w:val="18"/>
-                                <w:szCs w:val="18"/>
-                                <w:lang w:eastAsia="fr-FR"/>
-                              </w:rPr>
-                              <w:t>Attach</w:t>
-                            </w:r>
-                            <w:proofErr w:type="spellEnd"/>
-                            <w:r>
-                              <w:rPr>
-                                <w:rFonts w:ascii="Courier New" w:eastAsia="Times New Roman" w:hAnsi="Courier New" w:cs="Courier New"/>
-                                <w:sz w:val="18"/>
-                                <w:szCs w:val="18"/>
-                                <w:lang w:eastAsia="fr-FR"/>
-                              </w:rPr>
-                              <w:t xml:space="preserve"> an </w:t>
-                            </w:r>
-                            <w:proofErr w:type="spellStart"/>
-                            <w:r>
-                              <w:rPr>
-                                <w:rFonts w:ascii="Courier New" w:eastAsia="Times New Roman" w:hAnsi="Courier New" w:cs="Courier New"/>
-                                <w:sz w:val="18"/>
-                                <w:szCs w:val="18"/>
-                                <w:lang w:eastAsia="fr-FR"/>
-                              </w:rPr>
-                              <w:t>entity</w:t>
-                            </w:r>
-                            <w:proofErr w:type="spellEnd"/>
-                            <w:r>
-                              <w:rPr>
-                                <w:rFonts w:ascii="Courier New" w:eastAsia="Times New Roman" w:hAnsi="Courier New" w:cs="Courier New"/>
-                                <w:sz w:val="18"/>
-                                <w:szCs w:val="18"/>
-                                <w:lang w:eastAsia="fr-FR"/>
-                              </w:rPr>
-                              <w:t xml:space="preserve"> to </w:t>
-                            </w:r>
-                            <w:proofErr w:type="spellStart"/>
-                            <w:r>
-                              <w:rPr>
-                                <w:rFonts w:ascii="Courier New" w:eastAsia="Times New Roman" w:hAnsi="Courier New" w:cs="Courier New"/>
-                                <w:sz w:val="18"/>
-                                <w:szCs w:val="18"/>
-                                <w:lang w:eastAsia="fr-FR"/>
-                              </w:rPr>
-                              <w:t>context</w:t>
-                            </w:r>
-                            <w:proofErr w:type="spellEnd"/>
-                            <w:r>
-                              <w:rPr>
-                                <w:rFonts w:ascii="Courier New" w:eastAsia="Times New Roman" w:hAnsi="Courier New" w:cs="Courier New"/>
-                                <w:sz w:val="18"/>
-                                <w:szCs w:val="18"/>
-                                <w:lang w:eastAsia="fr-FR"/>
-                              </w:rPr>
-                              <w:t xml:space="preserve"> </w:t>
-                            </w:r>
-                            <w:proofErr w:type="spellStart"/>
-                            <w:r>
-                              <w:rPr>
-                                <w:rFonts w:ascii="Courier New" w:eastAsia="Times New Roman" w:hAnsi="Courier New" w:cs="Courier New"/>
-                                <w:sz w:val="18"/>
-                                <w:szCs w:val="18"/>
-                                <w:lang w:eastAsia="fr-FR"/>
-                              </w:rPr>
-                              <w:t>with</w:t>
-                            </w:r>
-                            <w:proofErr w:type="spellEnd"/>
-                            <w:r>
-                              <w:rPr>
-                                <w:rFonts w:ascii="Courier New" w:eastAsia="Times New Roman" w:hAnsi="Courier New" w:cs="Courier New"/>
-                                <w:sz w:val="18"/>
-                                <w:szCs w:val="18"/>
-                                <w:lang w:eastAsia="fr-FR"/>
-                              </w:rPr>
-                              <w:t xml:space="preserve"> Added </w:t>
-                            </w:r>
-                            <w:proofErr w:type="spellStart"/>
-                            <w:r>
-                              <w:rPr>
-                                <w:rFonts w:ascii="Courier New" w:eastAsia="Times New Roman" w:hAnsi="Courier New" w:cs="Courier New"/>
-                                <w:sz w:val="18"/>
-                                <w:szCs w:val="18"/>
-                                <w:lang w:eastAsia="fr-FR"/>
-                              </w:rPr>
-                              <w:t>EntityState</w:t>
-                            </w:r>
-                            <w:proofErr w:type="spellEnd"/>
                           </w:p>
                           <w:p>
                             <w:pPr>
@@ -1824,49 +1890,7 @@
                                 <w:szCs w:val="18"/>
                                 <w:lang w:eastAsia="fr-FR"/>
                               </w:rPr>
-                              <w:t xml:space="preserve">    </w:t>
-                            </w:r>
-                            <w:proofErr w:type="spellStart"/>
-                            <w:proofErr w:type="gramStart"/>
-                            <w:r>
-                              <w:rPr>
-                                <w:rFonts w:ascii="Courier New" w:eastAsia="Times New Roman" w:hAnsi="Courier New" w:cs="Courier New"/>
-                                <w:sz w:val="18"/>
-                                <w:szCs w:val="18"/>
-                                <w:lang w:eastAsia="fr-FR"/>
-                              </w:rPr>
-                              <w:t>context.Add</w:t>
-                            </w:r>
-                            <w:proofErr w:type="spellEnd"/>
-                            <w:proofErr w:type="gramEnd"/>
-                            <w:r>
-                              <w:rPr>
-                                <w:rFonts w:ascii="Courier New" w:eastAsia="Times New Roman" w:hAnsi="Courier New" w:cs="Courier New"/>
-                                <w:sz w:val="18"/>
-                                <w:szCs w:val="18"/>
-                                <w:lang w:eastAsia="fr-FR"/>
-                              </w:rPr>
-                              <w:t>&lt;</w:t>
-                            </w:r>
-                            <w:proofErr w:type="spellStart"/>
-                            <w:r>
-                              <w:rPr>
-                                <w:rFonts w:ascii="Courier New" w:eastAsia="Times New Roman" w:hAnsi="Courier New" w:cs="Courier New"/>
-                                <w:sz w:val="18"/>
-                                <w:szCs w:val="18"/>
-                                <w:lang w:eastAsia="fr-FR"/>
-                              </w:rPr>
-                              <w:t>Student</w:t>
-                            </w:r>
-                            <w:proofErr w:type="spellEnd"/>
-                            <w:r>
-                              <w:rPr>
-                                <w:rFonts w:ascii="Courier New" w:eastAsia="Times New Roman" w:hAnsi="Courier New" w:cs="Courier New"/>
-                                <w:sz w:val="18"/>
-                                <w:szCs w:val="18"/>
-                                <w:lang w:eastAsia="fr-FR"/>
-                              </w:rPr>
-                              <w:t>&gt;(std);</w:t>
+                              <w:t xml:space="preserve">    context.Add&lt;Student&gt;(std);</w:t>
                             </w:r>
                           </w:p>
                           <w:p>
@@ -1942,118 +1966,7 @@
                                 <w:szCs w:val="18"/>
                                 <w:lang w:eastAsia="fr-FR"/>
                               </w:rPr>
-                              <w:t xml:space="preserve">    //or the </w:t>
-                            </w:r>
-                            <w:proofErr w:type="spellStart"/>
-                            <w:r>
-                              <w:rPr>
-                                <w:rFonts w:ascii="Courier New" w:eastAsia="Times New Roman" w:hAnsi="Courier New" w:cs="Courier New"/>
-                                <w:sz w:val="18"/>
-                                <w:szCs w:val="18"/>
-                                <w:lang w:eastAsia="fr-FR"/>
-                              </w:rPr>
-                              <w:t>followings</w:t>
-                            </w:r>
-                            <w:proofErr w:type="spellEnd"/>
-                            <w:r>
-                              <w:rPr>
-                                <w:rFonts w:ascii="Courier New" w:eastAsia="Times New Roman" w:hAnsi="Courier New" w:cs="Courier New"/>
-                                <w:sz w:val="18"/>
-                                <w:szCs w:val="18"/>
-                                <w:lang w:eastAsia="fr-FR"/>
-                              </w:rPr>
-                              <w:t xml:space="preserve"> are </w:t>
-                            </w:r>
-                            <w:proofErr w:type="spellStart"/>
-                            <w:r>
-                              <w:rPr>
-                                <w:rFonts w:ascii="Courier New" w:eastAsia="Times New Roman" w:hAnsi="Courier New" w:cs="Courier New"/>
-                                <w:sz w:val="18"/>
-                                <w:szCs w:val="18"/>
-                                <w:lang w:eastAsia="fr-FR"/>
-                              </w:rPr>
-                              <w:t>also</w:t>
-                            </w:r>
-                            <w:proofErr w:type="spellEnd"/>
-                            <w:r>
-                              <w:rPr>
-                                <w:rFonts w:ascii="Courier New" w:eastAsia="Times New Roman" w:hAnsi="Courier New" w:cs="Courier New"/>
-                                <w:sz w:val="18"/>
-                                <w:szCs w:val="18"/>
-                                <w:lang w:eastAsia="fr-FR"/>
-                              </w:rPr>
-                              <w:t xml:space="preserve"> </w:t>
-                            </w:r>
-                            <w:proofErr w:type="spellStart"/>
-                            <w:r>
-                              <w:rPr>
-                                <w:rFonts w:ascii="Courier New" w:eastAsia="Times New Roman" w:hAnsi="Courier New" w:cs="Courier New"/>
-                                <w:sz w:val="18"/>
-                                <w:szCs w:val="18"/>
-                                <w:lang w:eastAsia="fr-FR"/>
-                              </w:rPr>
-                              <w:t>valid</w:t>
-                            </w:r>
-                            <w:proofErr w:type="spellEnd"/>
-                          </w:p>
-                          <w:p>
-                            <w:pPr>
-                              <w:tabs>
-                                <w:tab w:val="left" w:pos="916"/>
-                                <w:tab w:val="left" w:pos="1832"/>
-                                <w:tab w:val="left" w:pos="2748"/>
-                                <w:tab w:val="left" w:pos="3664"/>
-                                <w:tab w:val="left" w:pos="4580"/>
-                                <w:tab w:val="left" w:pos="5496"/>
-                                <w:tab w:val="left" w:pos="6412"/>
-                                <w:tab w:val="left" w:pos="7328"/>
-                                <w:tab w:val="left" w:pos="8244"/>
-                                <w:tab w:val="left" w:pos="9160"/>
-                                <w:tab w:val="left" w:pos="10076"/>
-                                <w:tab w:val="left" w:pos="10992"/>
-                                <w:tab w:val="left" w:pos="11908"/>
-                                <w:tab w:val="left" w:pos="12824"/>
-                                <w:tab w:val="left" w:pos="13740"/>
-                                <w:tab w:val="left" w:pos="14656"/>
-                              </w:tabs>
-                              <w:spacing w:after="0" w:line="240" w:lineRule="auto"/>
-                              <w:rPr>
-                                <w:rFonts w:ascii="Courier New" w:eastAsia="Times New Roman" w:hAnsi="Courier New" w:cs="Courier New"/>
-                                <w:sz w:val="18"/>
-                                <w:szCs w:val="18"/>
-                                <w:lang w:eastAsia="fr-FR"/>
-                              </w:rPr>
-                            </w:pPr>
-                            <w:r>
-                              <w:rPr>
-                                <w:rFonts w:ascii="Courier New" w:eastAsia="Times New Roman" w:hAnsi="Courier New" w:cs="Courier New"/>
-                                <w:sz w:val="18"/>
-                                <w:szCs w:val="18"/>
-                                <w:lang w:eastAsia="fr-FR"/>
-                              </w:rPr>
-                              <w:t xml:space="preserve">    // </w:t>
-                            </w:r>
-                            <w:proofErr w:type="spellStart"/>
-                            <w:proofErr w:type="gramStart"/>
-                            <w:r>
-                              <w:rPr>
-                                <w:rFonts w:ascii="Courier New" w:eastAsia="Times New Roman" w:hAnsi="Courier New" w:cs="Courier New"/>
-                                <w:sz w:val="18"/>
-                                <w:szCs w:val="18"/>
-                                <w:lang w:eastAsia="fr-FR"/>
-                              </w:rPr>
-                              <w:t>context.Students.Add</w:t>
-                            </w:r>
-                            <w:proofErr w:type="spellEnd"/>
-                            <w:proofErr w:type="gramEnd"/>
-                            <w:r>
-                              <w:rPr>
-                                <w:rFonts w:ascii="Courier New" w:eastAsia="Times New Roman" w:hAnsi="Courier New" w:cs="Courier New"/>
-                                <w:sz w:val="18"/>
-                                <w:szCs w:val="18"/>
-                                <w:lang w:eastAsia="fr-FR"/>
-                              </w:rPr>
-                              <w:t>(std);</w:t>
+                              <w:t xml:space="preserve">    //or the followings are also valid</w:t>
                             </w:r>
                           </w:p>
                           <w:p>
@@ -2091,69 +2004,7 @@
                                 <w:szCs w:val="18"/>
                                 <w:lang w:eastAsia="fr-FR"/>
                               </w:rPr>
-                              <w:t xml:space="preserve">    // </w:t>
-                            </w:r>
-                            <w:proofErr w:type="spellStart"/>
-                            <w:proofErr w:type="gramStart"/>
-                            <w:r>
-                              <w:rPr>
-                                <w:rFonts w:ascii="Courier New" w:eastAsia="Times New Roman" w:hAnsi="Courier New" w:cs="Courier New"/>
-                                <w:sz w:val="18"/>
-                                <w:szCs w:val="18"/>
-                                <w:lang w:eastAsia="fr-FR"/>
-                              </w:rPr>
-                              <w:t>context.Entry</w:t>
-                            </w:r>
-                            <w:proofErr w:type="spellEnd"/>
-                            <w:proofErr w:type="gramEnd"/>
-                            <w:r>
-                              <w:rPr>
-                                <w:rFonts w:ascii="Courier New" w:eastAsia="Times New Roman" w:hAnsi="Courier New" w:cs="Courier New"/>
-                                <w:sz w:val="18"/>
-                                <w:szCs w:val="18"/>
-                                <w:lang w:eastAsia="fr-FR"/>
-                              </w:rPr>
-                              <w:t>&lt;</w:t>
-                            </w:r>
-                            <w:proofErr w:type="spellStart"/>
-                            <w:r>
-                              <w:rPr>
-                                <w:rFonts w:ascii="Courier New" w:eastAsia="Times New Roman" w:hAnsi="Courier New" w:cs="Courier New"/>
-                                <w:sz w:val="18"/>
-                                <w:szCs w:val="18"/>
-                                <w:lang w:eastAsia="fr-FR"/>
-                              </w:rPr>
-                              <w:t>Student</w:t>
-                            </w:r>
-                            <w:proofErr w:type="spellEnd"/>
-                            <w:r>
-                              <w:rPr>
-                                <w:rFonts w:ascii="Courier New" w:eastAsia="Times New Roman" w:hAnsi="Courier New" w:cs="Courier New"/>
-                                <w:sz w:val="18"/>
-                                <w:szCs w:val="18"/>
-                                <w:lang w:eastAsia="fr-FR"/>
-                              </w:rPr>
-                              <w:t xml:space="preserve">&gt;(std).State = </w:t>
-                            </w:r>
-                            <w:proofErr w:type="spellStart"/>
-                            <w:r>
-                              <w:rPr>
-                                <w:rFonts w:ascii="Courier New" w:eastAsia="Times New Roman" w:hAnsi="Courier New" w:cs="Courier New"/>
-                                <w:sz w:val="18"/>
-                                <w:szCs w:val="18"/>
-                                <w:lang w:eastAsia="fr-FR"/>
-                              </w:rPr>
-                              <w:t>EntityState.Added</w:t>
-                            </w:r>
-                            <w:proofErr w:type="spellEnd"/>
-                            <w:r>
-                              <w:rPr>
-                                <w:rFonts w:ascii="Courier New" w:eastAsia="Times New Roman" w:hAnsi="Courier New" w:cs="Courier New"/>
-                                <w:sz w:val="18"/>
-                                <w:szCs w:val="18"/>
-                                <w:lang w:eastAsia="fr-FR"/>
-                              </w:rPr>
-                              <w:t>;</w:t>
+                              <w:t xml:space="preserve">    // context.Students.Add(std);</w:t>
                             </w:r>
                           </w:p>
                           <w:p>
@@ -2191,10 +2042,37 @@
                                 <w:szCs w:val="18"/>
                                 <w:lang w:eastAsia="fr-FR"/>
                               </w:rPr>
-                              <w:t xml:space="preserve">    // </w:t>
+                              <w:t xml:space="preserve">    // context.Entry&lt;Student&gt;(std).State = EntityState.Added;</w:t>
                             </w:r>
-                            <w:proofErr w:type="spellStart"/>
-                            <w:proofErr w:type="gramStart"/>
+                          </w:p>
+                          <w:p>
+                            <w:pPr>
+                              <w:tabs>
+                                <w:tab w:val="left" w:pos="916"/>
+                                <w:tab w:val="left" w:pos="1832"/>
+                                <w:tab w:val="left" w:pos="2748"/>
+                                <w:tab w:val="left" w:pos="3664"/>
+                                <w:tab w:val="left" w:pos="4580"/>
+                                <w:tab w:val="left" w:pos="5496"/>
+                                <w:tab w:val="left" w:pos="6412"/>
+                                <w:tab w:val="left" w:pos="7328"/>
+                                <w:tab w:val="left" w:pos="8244"/>
+                                <w:tab w:val="left" w:pos="9160"/>
+                                <w:tab w:val="left" w:pos="10076"/>
+                                <w:tab w:val="left" w:pos="10992"/>
+                                <w:tab w:val="left" w:pos="11908"/>
+                                <w:tab w:val="left" w:pos="12824"/>
+                                <w:tab w:val="left" w:pos="13740"/>
+                                <w:tab w:val="left" w:pos="14656"/>
+                              </w:tabs>
+                              <w:spacing w:after="0" w:line="240" w:lineRule="auto"/>
+                              <w:rPr>
+                                <w:rFonts w:ascii="Courier New" w:eastAsia="Times New Roman" w:hAnsi="Courier New" w:cs="Courier New"/>
+                                <w:sz w:val="18"/>
+                                <w:szCs w:val="18"/>
+                                <w:lang w:eastAsia="fr-FR"/>
+                              </w:rPr>
+                            </w:pPr>
                             <w:r>
                               <w:rPr>
                                 <w:rFonts w:ascii="Courier New" w:eastAsia="Times New Roman" w:hAnsi="Courier New" w:cs="Courier New"/>
@@ -2202,38 +2080,7 @@
                                 <w:szCs w:val="18"/>
                                 <w:lang w:eastAsia="fr-FR"/>
                               </w:rPr>
-                              <w:t>context.Attach</w:t>
-                            </w:r>
-                            <w:proofErr w:type="spellEnd"/>
-                            <w:proofErr w:type="gramEnd"/>
-                            <w:r>
-                              <w:rPr>
-                                <w:rFonts w:ascii="Courier New" w:eastAsia="Times New Roman" w:hAnsi="Courier New" w:cs="Courier New"/>
-                                <w:sz w:val="18"/>
-                                <w:szCs w:val="18"/>
-                                <w:lang w:eastAsia="fr-FR"/>
-                              </w:rPr>
-                              <w:t>&lt;</w:t>
-                            </w:r>
-                            <w:proofErr w:type="spellStart"/>
-                            <w:r>
-                              <w:rPr>
-                                <w:rFonts w:ascii="Courier New" w:eastAsia="Times New Roman" w:hAnsi="Courier New" w:cs="Courier New"/>
-                                <w:sz w:val="18"/>
-                                <w:szCs w:val="18"/>
-                                <w:lang w:eastAsia="fr-FR"/>
-                              </w:rPr>
-                              <w:t>Student</w:t>
-                            </w:r>
-                            <w:proofErr w:type="spellEnd"/>
-                            <w:r>
-                              <w:rPr>
-                                <w:rFonts w:ascii="Courier New" w:eastAsia="Times New Roman" w:hAnsi="Courier New" w:cs="Courier New"/>
-                                <w:sz w:val="18"/>
-                                <w:szCs w:val="18"/>
-                                <w:lang w:eastAsia="fr-FR"/>
-                              </w:rPr>
-                              <w:t>&gt;(std);</w:t>
+                              <w:t xml:space="preserve">    // context.Attach&lt;Student&gt;(std);</w:t>
                             </w:r>
                           </w:p>
                           <w:p>
@@ -2309,67 +2156,7 @@
                                 <w:szCs w:val="18"/>
                                 <w:lang w:eastAsia="fr-FR"/>
                               </w:rPr>
-                              <w:t xml:space="preserve">    //2. Calling </w:t>
-                            </w:r>
-                            <w:proofErr w:type="spellStart"/>
-                            <w:r>
-                              <w:rPr>
-                                <w:rFonts w:ascii="Courier New" w:eastAsia="Times New Roman" w:hAnsi="Courier New" w:cs="Courier New"/>
-                                <w:sz w:val="18"/>
-                                <w:szCs w:val="18"/>
-                                <w:lang w:eastAsia="fr-FR"/>
-                              </w:rPr>
-                              <w:t>SaveChanges</w:t>
-                            </w:r>
-                            <w:proofErr w:type="spellEnd"/>
-                            <w:r>
-                              <w:rPr>
-                                <w:rFonts w:ascii="Courier New" w:eastAsia="Times New Roman" w:hAnsi="Courier New" w:cs="Courier New"/>
-                                <w:sz w:val="18"/>
-                                <w:szCs w:val="18"/>
-                                <w:lang w:eastAsia="fr-FR"/>
-                              </w:rPr>
-                              <w:t xml:space="preserve"> to insert a new record </w:t>
-                            </w:r>
-                            <w:proofErr w:type="spellStart"/>
-                            <w:r>
-                              <w:rPr>
-                                <w:rFonts w:ascii="Courier New" w:eastAsia="Times New Roman" w:hAnsi="Courier New" w:cs="Courier New"/>
-                                <w:sz w:val="18"/>
-                                <w:szCs w:val="18"/>
-                                <w:lang w:eastAsia="fr-FR"/>
-                              </w:rPr>
-                              <w:t>into</w:t>
-                            </w:r>
-                            <w:proofErr w:type="spellEnd"/>
-                            <w:r>
-                              <w:rPr>
-                                <w:rFonts w:ascii="Courier New" w:eastAsia="Times New Roman" w:hAnsi="Courier New" w:cs="Courier New"/>
-                                <w:sz w:val="18"/>
-                                <w:szCs w:val="18"/>
-                                <w:lang w:eastAsia="fr-FR"/>
-                              </w:rPr>
-                              <w:t xml:space="preserve"> </w:t>
-                            </w:r>
-                            <w:proofErr w:type="spellStart"/>
-                            <w:r>
-                              <w:rPr>
-                                <w:rFonts w:ascii="Courier New" w:eastAsia="Times New Roman" w:hAnsi="Courier New" w:cs="Courier New"/>
-                                <w:sz w:val="18"/>
-                                <w:szCs w:val="18"/>
-                                <w:lang w:eastAsia="fr-FR"/>
-                              </w:rPr>
-                              <w:t>Students</w:t>
-                            </w:r>
-                            <w:proofErr w:type="spellEnd"/>
-                            <w:r>
-                              <w:rPr>
-                                <w:rFonts w:ascii="Courier New" w:eastAsia="Times New Roman" w:hAnsi="Courier New" w:cs="Courier New"/>
-                                <w:sz w:val="18"/>
-                                <w:szCs w:val="18"/>
-                                <w:lang w:eastAsia="fr-FR"/>
-                              </w:rPr>
-                              <w:t xml:space="preserve"> table</w:t>
+                              <w:t xml:space="preserve">    //2. Calling SaveChanges to insert a new record into Students table</w:t>
                             </w:r>
                           </w:p>
                           <w:p>
@@ -2407,29 +2194,7 @@
                                 <w:szCs w:val="18"/>
                                 <w:lang w:eastAsia="fr-FR"/>
                               </w:rPr>
-                              <w:t xml:space="preserve">    </w:t>
-                            </w:r>
-                            <w:proofErr w:type="spellStart"/>
-                            <w:proofErr w:type="gramStart"/>
-                            <w:r>
-                              <w:rPr>
-                                <w:rFonts w:ascii="Courier New" w:eastAsia="Times New Roman" w:hAnsi="Courier New" w:cs="Courier New"/>
-                                <w:sz w:val="18"/>
-                                <w:szCs w:val="18"/>
-                                <w:lang w:eastAsia="fr-FR"/>
-                              </w:rPr>
-                              <w:t>context.SaveChanges</w:t>
-                            </w:r>
-                            <w:proofErr w:type="spellEnd"/>
-                            <w:proofErr w:type="gramEnd"/>
-                            <w:r>
-                              <w:rPr>
-                                <w:rFonts w:ascii="Courier New" w:eastAsia="Times New Roman" w:hAnsi="Courier New" w:cs="Courier New"/>
-                                <w:sz w:val="18"/>
-                                <w:szCs w:val="18"/>
-                                <w:lang w:eastAsia="fr-FR"/>
-                              </w:rPr>
-                              <w:t>();</w:t>
+                              <w:t xml:space="preserve">    context.SaveChanges();</w:t>
                             </w:r>
                           </w:p>
                           <w:p>
@@ -3005,21 +2770,8 @@
         <w:t xml:space="preserve">servent </w:t>
       </w:r>
       <w:r>
-        <w:t xml:space="preserve">à réaliser les Insert, Update, </w:t>
-      </w:r>
-      <w:proofErr w:type="spellStart"/>
-      <w:r>
-        <w:t>Delete</w:t>
-      </w:r>
-      <w:proofErr w:type="spellEnd"/>
-      <w:r>
-        <w:t xml:space="preserve"> dans la DB via des méthodes </w:t>
-      </w:r>
-      <w:proofErr w:type="spellStart"/>
-      <w:r>
-        <w:t>Savechanges</w:t>
-      </w:r>
-      <w:proofErr w:type="spellEnd"/>
+        <w:t>à réaliser les Insert, Update, Delete dans la DB via des méthodes Savechanges</w:t>
+      </w:r>
     </w:p>
     <w:p>
       <w:hyperlink r:id="rId6" w:history="1">
@@ -3120,7 +2872,6 @@
           <w:color w:val="7030A0"/>
         </w:rPr>
       </w:pPr>
-      <w:proofErr w:type="spellStart"/>
       <w:r>
         <w:rPr>
           <w:color w:val="7030A0"/>
@@ -3139,7 +2890,6 @@
         </w:rPr>
         <w:t>réservation</w:t>
       </w:r>
-      <w:proofErr w:type="spellEnd"/>
     </w:p>
     <w:p>
       <w:pPr>
@@ -3152,33 +2902,11 @@
           <w:color w:val="7030A0"/>
         </w:rPr>
       </w:pPr>
-      <w:proofErr w:type="spellStart"/>
       <w:r>
         <w:rPr>
           <w:color w:val="7030A0"/>
         </w:rPr>
-        <w:t>Modification_Réservation</w:t>
-      </w:r>
-      <w:proofErr w:type="spellEnd"/>
-      <w:r>
-        <w:rPr>
-          <w:color w:val="7030A0"/>
-        </w:rPr>
-        <w:t> ? (</w:t>
-      </w:r>
-      <w:proofErr w:type="gramStart"/>
-      <w:r>
-        <w:rPr>
-          <w:color w:val="7030A0"/>
-        </w:rPr>
-        <w:t>changement</w:t>
-      </w:r>
-      <w:proofErr w:type="gramEnd"/>
-      <w:r>
-        <w:rPr>
-          <w:color w:val="7030A0"/>
-        </w:rPr>
-        <w:t xml:space="preserve"> de véhicule, de dépôt ?)</w:t>
+        <w:t>Modification_Réservation ? (changement de véhicule, de dépôt ?)</w:t>
       </w:r>
     </w:p>
     <w:p>
@@ -3192,7 +2920,6 @@
           <w:color w:val="7030A0"/>
         </w:rPr>
       </w:pPr>
-      <w:proofErr w:type="spellStart"/>
       <w:r>
         <w:rPr>
           <w:color w:val="7030A0"/>
@@ -3203,14 +2930,7 @@
         <w:rPr>
           <w:color w:val="7030A0"/>
         </w:rPr>
-        <w:t>réservation</w:t>
-      </w:r>
-      <w:proofErr w:type="spellEnd"/>
-      <w:r>
-        <w:rPr>
-          <w:color w:val="7030A0"/>
-        </w:rPr>
-        <w:t> ?</w:t>
+        <w:t>réservation ?</w:t>
       </w:r>
     </w:p>
     <w:p>
@@ -3302,7 +3022,7 @@
         </w:rPr>
         <w:t xml:space="preserve"> (</w:t>
       </w:r>
-      <w:commentRangeStart w:id="11"/>
+      <w:commentRangeStart w:id="14"/>
       <w:r>
         <w:rPr>
           <w:color w:val="008000"/>
@@ -3315,12 +3035,12 @@
         </w:rPr>
         <w:t xml:space="preserve"> au départ, kilométrage au retour</w:t>
       </w:r>
-      <w:commentRangeEnd w:id="11"/>
+      <w:commentRangeEnd w:id="14"/>
       <w:r>
         <w:rPr>
           <w:rStyle w:val="Marquedecommentaire"/>
         </w:rPr>
-        <w:commentReference w:id="11"/>
+        <w:commentReference w:id="14"/>
       </w:r>
       <w:r>
         <w:rPr>
@@ -3328,28 +3048,12 @@
         </w:rPr>
         <w:t xml:space="preserve">, </w:t>
       </w:r>
-      <w:proofErr w:type="spellStart"/>
       <w:r>
         <w:rPr>
           <w:color w:val="008000"/>
         </w:rPr>
-        <w:t>date_Retour</w:t>
-      </w:r>
-      <w:proofErr w:type="spellEnd"/>
-      <w:r>
-        <w:rPr>
-          <w:color w:val="008000"/>
-        </w:rPr>
-        <w:t xml:space="preserve">, </w:t>
-      </w:r>
-      <w:proofErr w:type="spellStart"/>
-      <w:r>
-        <w:rPr>
-          <w:color w:val="008000"/>
-        </w:rPr>
-        <w:t>Dépôt_retour</w:t>
-      </w:r>
-      <w:proofErr w:type="spellEnd"/>
+        <w:t>date_Retour, Dépôt_retour</w:t>
+      </w:r>
       <w:r>
         <w:rPr>
           <w:color w:val="008000"/>
@@ -3372,6 +3076,7 @@
         <w:rPr>
           <w:color w:val="008000"/>
         </w:rPr>
+        <w:lastRenderedPageBreak/>
         <w:t>Nouvelle</w:t>
       </w:r>
       <w:r>
@@ -3384,38 +3089,22 @@
         <w:rPr>
           <w:color w:val="008000"/>
         </w:rPr>
-        <w:t xml:space="preserve">, </w:t>
-      </w:r>
-      <w:proofErr w:type="spellStart"/>
+        <w:t xml:space="preserve">, MAJ_Voiture, </w:t>
+      </w:r>
+      <w:commentRangeStart w:id="15"/>
       <w:r>
         <w:rPr>
           <w:color w:val="008000"/>
         </w:rPr>
-        <w:t>MAJ_Voiture</w:t>
-      </w:r>
-      <w:proofErr w:type="spellEnd"/>
-      <w:r>
-        <w:rPr>
-          <w:color w:val="008000"/>
-        </w:rPr>
-        <w:t xml:space="preserve">, </w:t>
-      </w:r>
-      <w:commentRangeStart w:id="12"/>
-      <w:proofErr w:type="spellStart"/>
-      <w:r>
-        <w:rPr>
-          <w:color w:val="008000"/>
-        </w:rPr>
         <w:t>Suprression_Voiture</w:t>
       </w:r>
-      <w:commentRangeEnd w:id="12"/>
-      <w:proofErr w:type="spellEnd"/>
+      <w:commentRangeEnd w:id="15"/>
       <w:r>
         <w:rPr>
           <w:rStyle w:val="Marquedecommentaire"/>
           <w:color w:val="008000"/>
         </w:rPr>
-        <w:commentReference w:id="12"/>
+        <w:commentReference w:id="15"/>
       </w:r>
     </w:p>
     <w:p>
@@ -3445,36 +3134,22 @@
         <w:rPr>
           <w:color w:val="008000"/>
         </w:rPr>
-        <w:t xml:space="preserve">, </w:t>
-      </w:r>
-      <w:proofErr w:type="spellStart"/>
+        <w:t>, MAJ_</w:t>
+      </w:r>
+      <w:commentRangeStart w:id="16"/>
       <w:r>
         <w:rPr>
           <w:color w:val="008000"/>
         </w:rPr>
-        <w:t>MAJ_</w:t>
-      </w:r>
-      <w:commentRangeStart w:id="13"/>
-      <w:r>
-        <w:rPr>
-          <w:color w:val="008000"/>
-        </w:rPr>
-        <w:t>Prix</w:t>
-      </w:r>
-      <w:proofErr w:type="spellEnd"/>
-      <w:r>
-        <w:rPr>
-          <w:color w:val="008000"/>
-        </w:rPr>
-        <w:t>, Suppression Prix</w:t>
-      </w:r>
-      <w:commentRangeEnd w:id="13"/>
+        <w:t>Prix, Suppression Prix</w:t>
+      </w:r>
+      <w:commentRangeEnd w:id="16"/>
       <w:r>
         <w:rPr>
           <w:rStyle w:val="Marquedecommentaire"/>
           <w:color w:val="008000"/>
         </w:rPr>
-        <w:commentReference w:id="13"/>
+        <w:commentReference w:id="16"/>
       </w:r>
     </w:p>
     <w:p>
@@ -3492,38 +3167,22 @@
         <w:rPr>
           <w:color w:val="008000"/>
         </w:rPr>
-        <w:t xml:space="preserve">Nouveau Dépôt, </w:t>
-      </w:r>
-      <w:proofErr w:type="spellStart"/>
+        <w:t xml:space="preserve">Nouveau Dépôt, MAJ_Dépot, </w:t>
+      </w:r>
+      <w:commentRangeStart w:id="17"/>
       <w:r>
         <w:rPr>
           <w:color w:val="008000"/>
         </w:rPr>
-        <w:t>MAJ_Dépot</w:t>
-      </w:r>
-      <w:proofErr w:type="spellEnd"/>
-      <w:r>
-        <w:rPr>
-          <w:color w:val="008000"/>
-        </w:rPr>
-        <w:t xml:space="preserve">, </w:t>
-      </w:r>
-      <w:commentRangeStart w:id="14"/>
-      <w:proofErr w:type="spellStart"/>
-      <w:r>
-        <w:rPr>
-          <w:color w:val="008000"/>
-        </w:rPr>
         <w:t>Suppression_Dépot</w:t>
       </w:r>
-      <w:commentRangeEnd w:id="14"/>
-      <w:proofErr w:type="spellEnd"/>
+      <w:commentRangeEnd w:id="17"/>
       <w:r>
         <w:rPr>
           <w:rStyle w:val="Marquedecommentaire"/>
           <w:color w:val="008000"/>
         </w:rPr>
-        <w:commentReference w:id="14"/>
+        <w:commentReference w:id="17"/>
       </w:r>
     </w:p>
     <w:p>
@@ -3537,36 +3196,13 @@
           <w:color w:val="008000"/>
         </w:rPr>
       </w:pPr>
-      <w:proofErr w:type="spellStart"/>
       <w:r>
         <w:rPr>
           <w:color w:val="008000"/>
         </w:rPr>
-        <w:t>Nouveau_Forfait</w:t>
-      </w:r>
-      <w:proofErr w:type="spellEnd"/>
-      <w:r>
-        <w:rPr>
-          <w:color w:val="008000"/>
-        </w:rPr>
-        <w:t xml:space="preserve">, </w:t>
-      </w:r>
-      <w:proofErr w:type="spellStart"/>
-      <w:r>
-        <w:rPr>
-          <w:color w:val="008000"/>
-        </w:rPr>
-        <w:t>MAJ_Forfait</w:t>
-      </w:r>
-      <w:proofErr w:type="spellEnd"/>
-      <w:r>
-        <w:rPr>
-          <w:color w:val="008000"/>
-        </w:rPr>
-        <w:t xml:space="preserve">, </w:t>
-      </w:r>
-      <w:commentRangeStart w:id="15"/>
-      <w:proofErr w:type="spellStart"/>
+        <w:t xml:space="preserve">Nouveau_Forfait, MAJ_Forfait, </w:t>
+      </w:r>
+      <w:commentRangeStart w:id="18"/>
       <w:r>
         <w:rPr>
           <w:strike/>
@@ -3574,14 +3210,13 @@
         </w:rPr>
         <w:t>Suppression_Forfait</w:t>
       </w:r>
-      <w:commentRangeEnd w:id="15"/>
-      <w:proofErr w:type="spellEnd"/>
+      <w:commentRangeEnd w:id="18"/>
       <w:r>
         <w:rPr>
           <w:rStyle w:val="Marquedecommentaire"/>
           <w:color w:val="008000"/>
         </w:rPr>
-        <w:commentReference w:id="15"/>
+        <w:commentReference w:id="18"/>
       </w:r>
     </w:p>
     <w:p>
@@ -3599,22 +3234,13 @@
         <w:rPr>
           <w:color w:val="008000"/>
         </w:rPr>
-        <w:lastRenderedPageBreak/>
         <w:t xml:space="preserve">Nouvelle Notoriété, </w:t>
       </w:r>
-      <w:proofErr w:type="spellStart"/>
       <w:r>
         <w:rPr>
           <w:color w:val="008000"/>
         </w:rPr>
-        <w:t>Maj_Notoriété</w:t>
-      </w:r>
-      <w:proofErr w:type="spellEnd"/>
-      <w:r>
-        <w:rPr>
-          <w:color w:val="008000"/>
-        </w:rPr>
-        <w:t>, Suppression…</w:t>
+        <w:t>Maj_Notoriété, Suppression…</w:t>
       </w:r>
     </w:p>
     <w:p>
@@ -3682,19 +3308,19 @@
           <w:color w:val="FF0000"/>
         </w:rPr>
       </w:pPr>
-      <w:commentRangeStart w:id="16"/>
+      <w:commentRangeStart w:id="19"/>
       <w:r>
         <w:rPr>
           <w:color w:val="FF0000"/>
         </w:rPr>
         <w:t>Méthodes de calcul</w:t>
       </w:r>
-      <w:commentRangeEnd w:id="16"/>
+      <w:commentRangeEnd w:id="19"/>
       <w:r>
         <w:rPr>
           <w:rStyle w:val="Marquedecommentaire"/>
         </w:rPr>
-        <w:commentReference w:id="16"/>
+        <w:commentReference w:id="19"/>
       </w:r>
     </w:p>
     <w:p>
@@ -3772,8 +3398,22 @@
     <w:p>
       <w:pPr>
         <w:pStyle w:val="Paragraphedeliste"/>
-        <w:ind w:left="2160"/>
-      </w:pPr>
+        <w:numPr>
+          <w:ilvl w:val="0"/>
+          <w:numId w:val="1"/>
+        </w:numPr>
+        <w:rPr>
+          <w:b/>
+          <w:bCs/>
+        </w:rPr>
+      </w:pPr>
+      <w:r>
+        <w:rPr>
+          <w:b/>
+          <w:bCs/>
+        </w:rPr>
+        <w:t>Erreurs</w:t>
+      </w:r>
     </w:p>
     <w:p>
       <w:pPr>
@@ -3792,30 +3432,8 @@
           <w:b/>
           <w:bCs/>
         </w:rPr>
-        <w:t>Erreurs</w:t>
-      </w:r>
-    </w:p>
-    <w:p>
-      <w:pPr>
-        <w:pStyle w:val="Paragraphedeliste"/>
-        <w:numPr>
-          <w:ilvl w:val="0"/>
-          <w:numId w:val="1"/>
-        </w:numPr>
-        <w:rPr>
-          <w:b/>
-          <w:bCs/>
-        </w:rPr>
-      </w:pPr>
-      <w:proofErr w:type="spellStart"/>
-      <w:r>
-        <w:rPr>
-          <w:b/>
-          <w:bCs/>
-        </w:rPr>
         <w:t>WebApi</w:t>
       </w:r>
-      <w:proofErr w:type="spellEnd"/>
     </w:p>
     <w:p>
       <w:pPr>
@@ -3826,21 +3444,11 @@
         </w:numPr>
       </w:pPr>
       <w:r>
-        <w:t xml:space="preserve">Méthodes traitant les requêtes Put ; </w:t>
-      </w:r>
-      <w:proofErr w:type="spellStart"/>
-      <w:r>
-        <w:t>Get</w:t>
-      </w:r>
-      <w:proofErr w:type="spellEnd"/>
-      <w:r>
-        <w:t xml:space="preserve"> </w:t>
-      </w:r>
-      <w:proofErr w:type="gramStart"/>
+        <w:t xml:space="preserve">Méthodes traitant les requêtes Put ; Get </w:t>
+      </w:r>
       <w:r>
         <w:t>etc..</w:t>
       </w:r>
-      <w:proofErr w:type="gramEnd"/>
     </w:p>
     <w:p>
       <w:pPr>
@@ -3870,15 +3478,7 @@
         </w:numPr>
       </w:pPr>
       <w:r>
-        <w:t xml:space="preserve">Création/Maj des entités en </w:t>
-      </w:r>
-      <w:proofErr w:type="spellStart"/>
-      <w:r>
-        <w:t>Disconnected</w:t>
-      </w:r>
-      <w:proofErr w:type="spellEnd"/>
-      <w:r>
-        <w:t xml:space="preserve"> state via les méthodes de la </w:t>
+        <w:t xml:space="preserve">Création/Maj des entités en Disconnected state via les méthodes de la </w:t>
       </w:r>
       <w:r>
         <w:t>classe</w:t>
@@ -3899,40 +3499,25 @@
         <w:t>Sauvegarde</w:t>
       </w:r>
       <w:r>
-        <w:t xml:space="preserve"> (</w:t>
-      </w:r>
-      <w:proofErr w:type="spellStart"/>
-      <w:r>
-        <w:t>SaveChange</w:t>
-      </w:r>
-      <w:proofErr w:type="spellEnd"/>
-      <w:r>
-        <w:t>) des ajouts/Changements dans la DB via les méthodes de la classe DAL. Les méthodes de la classe DAL prendront en paramètre les entités créées/Mise à jour par la classe BL</w:t>
+        <w:t xml:space="preserve"> (SaveChange) des ajouts/Changements dans la DB via les méthodes de la classe DAL. Les méthodes de la classe DAL prendront en paramètre les entités créées/Mise à jour par la classe BL</w:t>
       </w:r>
     </w:p>
     <w:p/>
     <w:p>
-      <w:commentRangeStart w:id="17"/>
-      <w:r>
-        <w:t xml:space="preserve">Les modèles sont mis à jour automatiquement par </w:t>
-      </w:r>
-      <w:proofErr w:type="spellStart"/>
-      <w:r>
-        <w:t>Entity</w:t>
-      </w:r>
-      <w:proofErr w:type="spellEnd"/>
-      <w:r>
-        <w:t xml:space="preserve"> Framework.</w:t>
-      </w:r>
-      <w:commentRangeEnd w:id="17"/>
+      <w:commentRangeStart w:id="20"/>
+      <w:r>
+        <w:t>Les modèles sont mis à jour automatiquement par Entity Framework.</w:t>
+      </w:r>
+      <w:commentRangeEnd w:id="20"/>
       <w:r>
         <w:rPr>
           <w:rStyle w:val="Marquedecommentaire"/>
         </w:rPr>
-        <w:commentReference w:id="17"/>
+        <w:commentReference w:id="20"/>
       </w:r>
     </w:p>
     <w:p/>
+    <w:p/>
     <w:p>
       <w:pPr>
         <w:pStyle w:val="Titre2"/>
@@ -3940,19 +3525,487 @@
           <w:u w:val="single"/>
         </w:rPr>
       </w:pPr>
-      <w:bookmarkStart w:id="18" w:name="_Toc96008264"/>
+      <w:bookmarkStart w:id="21" w:name="_Toc97131999"/>
       <w:r>
         <w:rPr>
           <w:u w:val="single"/>
         </w:rPr>
         <w:t>Partie MVC</w:t>
       </w:r>
-      <w:bookmarkEnd w:id="18"/>
+      <w:bookmarkEnd w:id="21"/>
     </w:p>
     <w:p/>
     <w:p/>
     <w:p/>
     <w:p/>
+    <w:p/>
+    <w:p/>
+    <w:p/>
+    <w:p/>
+    <w:p/>
+    <w:p/>
+    <w:p/>
+    <w:p/>
+    <w:p/>
+    <w:p/>
+    <w:p>
+      <w:pPr>
+        <w:pStyle w:val="Titre1"/>
+        <w:rPr>
+          <w:b/>
+          <w:bCs/>
+          <w:u w:val="single"/>
+        </w:rPr>
+      </w:pPr>
+      <w:bookmarkStart w:id="22" w:name="_Toc97132000"/>
+      <w:r>
+        <w:rPr>
+          <w:b/>
+          <w:bCs/>
+          <w:u w:val="single"/>
+        </w:rPr>
+        <w:t>Code</w:t>
+      </w:r>
+      <w:bookmarkEnd w:id="22"/>
+    </w:p>
+    <w:p>
+      <w:pPr>
+        <w:pStyle w:val="Titre2"/>
+        <w:rPr>
+          <w:i/>
+          <w:iCs/>
+          <w:u w:val="single"/>
+        </w:rPr>
+      </w:pPr>
+      <w:r>
+        <w:rPr>
+          <w:i/>
+          <w:iCs/>
+          <w:u w:val="single"/>
+        </w:rPr>
+        <w:t>API</w:t>
+      </w:r>
+    </w:p>
+    <w:p>
+      <w:pPr>
+        <w:pStyle w:val="Titre3"/>
+        <w:rPr>
+          <w:i/>
+          <w:iCs/>
+          <w:u w:val="single"/>
+        </w:rPr>
+      </w:pPr>
+      <w:r>
+        <w:rPr>
+          <w:i/>
+          <w:iCs/>
+          <w:u w:val="single"/>
+        </w:rPr>
+        <w:t>Models</w:t>
+      </w:r>
+    </w:p>
+    <w:p/>
+    <w:p>
+      <w:pPr>
+        <w:pStyle w:val="Titre3"/>
+        <w:rPr>
+          <w:i/>
+          <w:iCs/>
+          <w:u w:val="single"/>
+        </w:rPr>
+      </w:pPr>
+      <w:r>
+        <w:rPr>
+          <w:i/>
+          <w:iCs/>
+          <w:u w:val="single"/>
+        </w:rPr>
+        <w:t>DAL</w:t>
+      </w:r>
+    </w:p>
+    <w:p>
+      <w:r>
+        <w:rPr>
+          <w:noProof/>
+        </w:rPr>
+        <w:drawing>
+          <wp:inline distT="0" distB="0" distL="0" distR="0" wp14:anchorId="5C6E9FA6" wp14:editId="1AEF8C5B">
+            <wp:extent cx="4714875" cy="2228850"/>
+            <wp:effectExtent l="0" t="0" r="9525" b="0"/>
+            <wp:docPr id="5" name="Image 5" descr="Une image contenant texte&#10;&#10;Description générée automatiquement"/>
+            <wp:cNvGraphicFramePr>
+              <a:graphicFrameLocks xmlns:a="http://schemas.openxmlformats.org/drawingml/2006/main" noChangeAspect="1"/>
+            </wp:cNvGraphicFramePr>
+            <a:graphic xmlns:a="http://schemas.openxmlformats.org/drawingml/2006/main">
+              <a:graphicData uri="http://schemas.openxmlformats.org/drawingml/2006/picture">
+                <pic:pic xmlns:pic="http://schemas.openxmlformats.org/drawingml/2006/picture">
+                  <pic:nvPicPr>
+                    <pic:cNvPr id="5" name="Image 5" descr="Une image contenant texte&#10;&#10;Description générée automatiquement"/>
+                    <pic:cNvPicPr/>
+                  </pic:nvPicPr>
+                  <pic:blipFill>
+                    <a:blip r:embed="rId11"/>
+                    <a:stretch>
+                      <a:fillRect/>
+                    </a:stretch>
+                  </pic:blipFill>
+                  <pic:spPr>
+                    <a:xfrm>
+                      <a:off x="0" y="0"/>
+                      <a:ext cx="4714875" cy="2228850"/>
+                    </a:xfrm>
+                    <a:prstGeom prst="rect">
+                      <a:avLst/>
+                    </a:prstGeom>
+                  </pic:spPr>
+                </pic:pic>
+              </a:graphicData>
+            </a:graphic>
+          </wp:inline>
+        </w:drawing>
+      </w:r>
+    </w:p>
+    <w:p>
+      <w:pPr>
+        <w:rPr>
+          <w:b/>
+          <w:bCs/>
+        </w:rPr>
+      </w:pPr>
+      <w:r>
+        <w:rPr>
+          <w:noProof/>
+        </w:rPr>
+        <w:drawing>
+          <wp:inline distT="0" distB="0" distL="0" distR="0" wp14:anchorId="7AC996E0" wp14:editId="4232D431">
+            <wp:extent cx="5760720" cy="2341245"/>
+            <wp:effectExtent l="0" t="0" r="0" b="1905"/>
+            <wp:docPr id="3" name="Image 3" descr="Une image contenant texte&#10;&#10;Description générée automatiquement"/>
+            <wp:cNvGraphicFramePr>
+              <a:graphicFrameLocks xmlns:a="http://schemas.openxmlformats.org/drawingml/2006/main" noChangeAspect="1"/>
+            </wp:cNvGraphicFramePr>
+            <a:graphic xmlns:a="http://schemas.openxmlformats.org/drawingml/2006/main">
+              <a:graphicData uri="http://schemas.openxmlformats.org/drawingml/2006/picture">
+                <pic:pic xmlns:pic="http://schemas.openxmlformats.org/drawingml/2006/picture">
+                  <pic:nvPicPr>
+                    <pic:cNvPr id="3" name="Image 3" descr="Une image contenant texte&#10;&#10;Description générée automatiquement"/>
+                    <pic:cNvPicPr/>
+                  </pic:nvPicPr>
+                  <pic:blipFill>
+                    <a:blip r:embed="rId12"/>
+                    <a:stretch>
+                      <a:fillRect/>
+                    </a:stretch>
+                  </pic:blipFill>
+                  <pic:spPr>
+                    <a:xfrm>
+                      <a:off x="0" y="0"/>
+                      <a:ext cx="5760720" cy="2341245"/>
+                    </a:xfrm>
+                    <a:prstGeom prst="rect">
+                      <a:avLst/>
+                    </a:prstGeom>
+                  </pic:spPr>
+                </pic:pic>
+              </a:graphicData>
+            </a:graphic>
+          </wp:inline>
+        </w:drawing>
+      </w:r>
+    </w:p>
+    <w:p>
+      <w:pPr>
+        <w:rPr>
+          <w:b/>
+          <w:bCs/>
+        </w:rPr>
+      </w:pPr>
+    </w:p>
+    <w:p>
+      <w:pPr>
+        <w:pStyle w:val="Titre3"/>
+        <w:rPr>
+          <w:i/>
+          <w:iCs/>
+          <w:u w:val="single"/>
+        </w:rPr>
+      </w:pPr>
+      <w:r>
+        <w:rPr>
+          <w:i/>
+          <w:iCs/>
+          <w:u w:val="single"/>
+        </w:rPr>
+        <w:lastRenderedPageBreak/>
+        <w:t>BL</w:t>
+      </w:r>
+    </w:p>
+    <w:p>
+      <w:r>
+        <w:rPr>
+          <w:noProof/>
+        </w:rPr>
+        <w:drawing>
+          <wp:inline distT="0" distB="0" distL="0" distR="0" wp14:anchorId="021D3E32" wp14:editId="36E7B0E6">
+            <wp:extent cx="4210050" cy="2257425"/>
+            <wp:effectExtent l="0" t="0" r="0" b="9525"/>
+            <wp:docPr id="6" name="Image 6" descr="Une image contenant texte&#10;&#10;Description générée automatiquement"/>
+            <wp:cNvGraphicFramePr>
+              <a:graphicFrameLocks xmlns:a="http://schemas.openxmlformats.org/drawingml/2006/main" noChangeAspect="1"/>
+            </wp:cNvGraphicFramePr>
+            <a:graphic xmlns:a="http://schemas.openxmlformats.org/drawingml/2006/main">
+              <a:graphicData uri="http://schemas.openxmlformats.org/drawingml/2006/picture">
+                <pic:pic xmlns:pic="http://schemas.openxmlformats.org/drawingml/2006/picture">
+                  <pic:nvPicPr>
+                    <pic:cNvPr id="6" name="Image 6" descr="Une image contenant texte&#10;&#10;Description générée automatiquement"/>
+                    <pic:cNvPicPr/>
+                  </pic:nvPicPr>
+                  <pic:blipFill>
+                    <a:blip r:embed="rId13"/>
+                    <a:stretch>
+                      <a:fillRect/>
+                    </a:stretch>
+                  </pic:blipFill>
+                  <pic:spPr>
+                    <a:xfrm>
+                      <a:off x="0" y="0"/>
+                      <a:ext cx="4210050" cy="2257425"/>
+                    </a:xfrm>
+                    <a:prstGeom prst="rect">
+                      <a:avLst/>
+                    </a:prstGeom>
+                  </pic:spPr>
+                </pic:pic>
+              </a:graphicData>
+            </a:graphic>
+          </wp:inline>
+        </w:drawing>
+      </w:r>
+    </w:p>
+    <w:p>
+      <w:r>
+        <w:rPr>
+          <w:noProof/>
+        </w:rPr>
+        <w:drawing>
+          <wp:inline distT="0" distB="0" distL="0" distR="0" wp14:anchorId="09B64FA5" wp14:editId="321A1900">
+            <wp:extent cx="5391150" cy="2200275"/>
+            <wp:effectExtent l="0" t="0" r="0" b="9525"/>
+            <wp:docPr id="1" name="Image 1" descr="Une image contenant texte&#10;&#10;Description générée automatiquement"/>
+            <wp:cNvGraphicFramePr>
+              <a:graphicFrameLocks xmlns:a="http://schemas.openxmlformats.org/drawingml/2006/main" noChangeAspect="1"/>
+            </wp:cNvGraphicFramePr>
+            <a:graphic xmlns:a="http://schemas.openxmlformats.org/drawingml/2006/main">
+              <a:graphicData uri="http://schemas.openxmlformats.org/drawingml/2006/picture">
+                <pic:pic xmlns:pic="http://schemas.openxmlformats.org/drawingml/2006/picture">
+                  <pic:nvPicPr>
+                    <pic:cNvPr id="1" name="Image 1" descr="Une image contenant texte&#10;&#10;Description générée automatiquement"/>
+                    <pic:cNvPicPr/>
+                  </pic:nvPicPr>
+                  <pic:blipFill>
+                    <a:blip r:embed="rId14"/>
+                    <a:stretch>
+                      <a:fillRect/>
+                    </a:stretch>
+                  </pic:blipFill>
+                  <pic:spPr>
+                    <a:xfrm>
+                      <a:off x="0" y="0"/>
+                      <a:ext cx="5391150" cy="2200275"/>
+                    </a:xfrm>
+                    <a:prstGeom prst="rect">
+                      <a:avLst/>
+                    </a:prstGeom>
+                  </pic:spPr>
+                </pic:pic>
+              </a:graphicData>
+            </a:graphic>
+          </wp:inline>
+        </w:drawing>
+      </w:r>
+    </w:p>
+    <w:p>
+      <w:pPr>
+        <w:pStyle w:val="Titre3"/>
+        <w:rPr>
+          <w:i/>
+          <w:iCs/>
+          <w:u w:val="single"/>
+        </w:rPr>
+      </w:pPr>
+      <w:r>
+        <w:rPr>
+          <w:i/>
+          <w:iCs/>
+          <w:u w:val="single"/>
+        </w:rPr>
+        <w:lastRenderedPageBreak/>
+        <w:t>API</w:t>
+      </w:r>
+    </w:p>
+    <w:p>
+      <w:r>
+        <w:rPr>
+          <w:noProof/>
+        </w:rPr>
+        <w:drawing>
+          <wp:inline distT="0" distB="0" distL="0" distR="0" wp14:anchorId="3194CA30" wp14:editId="72C04A8E">
+            <wp:extent cx="5760720" cy="5173345"/>
+            <wp:effectExtent l="0" t="0" r="0" b="8255"/>
+            <wp:docPr id="7" name="Image 7" descr="Une image contenant texte&#10;&#10;Description générée automatiquement"/>
+            <wp:cNvGraphicFramePr>
+              <a:graphicFrameLocks xmlns:a="http://schemas.openxmlformats.org/drawingml/2006/main" noChangeAspect="1"/>
+            </wp:cNvGraphicFramePr>
+            <a:graphic xmlns:a="http://schemas.openxmlformats.org/drawingml/2006/main">
+              <a:graphicData uri="http://schemas.openxmlformats.org/drawingml/2006/picture">
+                <pic:pic xmlns:pic="http://schemas.openxmlformats.org/drawingml/2006/picture">
+                  <pic:nvPicPr>
+                    <pic:cNvPr id="7" name="Image 7" descr="Une image contenant texte&#10;&#10;Description générée automatiquement"/>
+                    <pic:cNvPicPr/>
+                  </pic:nvPicPr>
+                  <pic:blipFill>
+                    <a:blip r:embed="rId15"/>
+                    <a:stretch>
+                      <a:fillRect/>
+                    </a:stretch>
+                  </pic:blipFill>
+                  <pic:spPr>
+                    <a:xfrm>
+                      <a:off x="0" y="0"/>
+                      <a:ext cx="5760720" cy="5173345"/>
+                    </a:xfrm>
+                    <a:prstGeom prst="rect">
+                      <a:avLst/>
+                    </a:prstGeom>
+                  </pic:spPr>
+                </pic:pic>
+              </a:graphicData>
+            </a:graphic>
+          </wp:inline>
+        </w:drawing>
+      </w:r>
+    </w:p>
+    <w:p>
+      <w:pPr>
+        <w:pStyle w:val="Titre2"/>
+        <w:rPr>
+          <w:i/>
+          <w:iCs/>
+          <w:u w:val="single"/>
+        </w:rPr>
+      </w:pPr>
+      <w:r>
+        <w:rPr>
+          <w:i/>
+          <w:iCs/>
+          <w:u w:val="single"/>
+        </w:rPr>
+        <w:t>MVC</w:t>
+      </w:r>
+    </w:p>
+    <w:p>
+      <w:pPr>
+        <w:pStyle w:val="Titre3"/>
+        <w:rPr>
+          <w:i/>
+          <w:iCs/>
+          <w:u w:val="single"/>
+        </w:rPr>
+      </w:pPr>
+      <w:r>
+        <w:rPr>
+          <w:i/>
+          <w:iCs/>
+          <w:u w:val="single"/>
+        </w:rPr>
+        <w:t>Controller</w:t>
+      </w:r>
+    </w:p>
+    <w:p>
+      <w:r>
+        <w:rPr>
+          <w:noProof/>
+        </w:rPr>
+        <w:drawing>
+          <wp:inline distT="0" distB="0" distL="0" distR="0" wp14:anchorId="75F4AFC1" wp14:editId="39D61588">
+            <wp:extent cx="5760720" cy="2352675"/>
+            <wp:effectExtent l="0" t="0" r="0" b="9525"/>
+            <wp:docPr id="8" name="Image 8" descr="Une image contenant texte&#10;&#10;Description générée automatiquement"/>
+            <wp:cNvGraphicFramePr>
+              <a:graphicFrameLocks xmlns:a="http://schemas.openxmlformats.org/drawingml/2006/main" noChangeAspect="1"/>
+            </wp:cNvGraphicFramePr>
+            <a:graphic xmlns:a="http://schemas.openxmlformats.org/drawingml/2006/main">
+              <a:graphicData uri="http://schemas.openxmlformats.org/drawingml/2006/picture">
+                <pic:pic xmlns:pic="http://schemas.openxmlformats.org/drawingml/2006/picture">
+                  <pic:nvPicPr>
+                    <pic:cNvPr id="8" name="Image 8" descr="Une image contenant texte&#10;&#10;Description générée automatiquement"/>
+                    <pic:cNvPicPr/>
+                  </pic:nvPicPr>
+                  <pic:blipFill>
+                    <a:blip r:embed="rId16"/>
+                    <a:stretch>
+                      <a:fillRect/>
+                    </a:stretch>
+                  </pic:blipFill>
+                  <pic:spPr>
+                    <a:xfrm>
+                      <a:off x="0" y="0"/>
+                      <a:ext cx="5760720" cy="2352675"/>
+                    </a:xfrm>
+                    <a:prstGeom prst="rect">
+                      <a:avLst/>
+                    </a:prstGeom>
+                  </pic:spPr>
+                </pic:pic>
+              </a:graphicData>
+            </a:graphic>
+          </wp:inline>
+        </w:drawing>
+      </w:r>
+    </w:p>
+    <w:p>
+      <w:r>
+        <w:rPr>
+          <w:noProof/>
+        </w:rPr>
+        <w:lastRenderedPageBreak/>
+        <w:drawing>
+          <wp:inline distT="0" distB="0" distL="0" distR="0" wp14:anchorId="3E034299" wp14:editId="309D36F3">
+            <wp:extent cx="5760720" cy="2845435"/>
+            <wp:effectExtent l="0" t="0" r="0" b="0"/>
+            <wp:docPr id="4" name="Image 4" descr="Une image contenant texte&#10;&#10;Description générée automatiquement"/>
+            <wp:cNvGraphicFramePr>
+              <a:graphicFrameLocks xmlns:a="http://schemas.openxmlformats.org/drawingml/2006/main" noChangeAspect="1"/>
+            </wp:cNvGraphicFramePr>
+            <a:graphic xmlns:a="http://schemas.openxmlformats.org/drawingml/2006/main">
+              <a:graphicData uri="http://schemas.openxmlformats.org/drawingml/2006/picture">
+                <pic:pic xmlns:pic="http://schemas.openxmlformats.org/drawingml/2006/picture">
+                  <pic:nvPicPr>
+                    <pic:cNvPr id="4" name="Image 4" descr="Une image contenant texte&#10;&#10;Description générée automatiquement"/>
+                    <pic:cNvPicPr/>
+                  </pic:nvPicPr>
+                  <pic:blipFill>
+                    <a:blip r:embed="rId17"/>
+                    <a:stretch>
+                      <a:fillRect/>
+                    </a:stretch>
+                  </pic:blipFill>
+                  <pic:spPr>
+                    <a:xfrm>
+                      <a:off x="0" y="0"/>
+                      <a:ext cx="5760720" cy="2845435"/>
+                    </a:xfrm>
+                    <a:prstGeom prst="rect">
+                      <a:avLst/>
+                    </a:prstGeom>
+                  </pic:spPr>
+                </pic:pic>
+              </a:graphicData>
+            </a:graphic>
+          </wp:inline>
+        </w:drawing>
+      </w:r>
+    </w:p>
     <w:p/>
     <w:p/>
     <w:sectPr>
@@ -3967,7 +4020,7 @@
 
 <file path=word/comments.xml><?xml version="1.0" encoding="utf-8"?>
 <w:comments xmlns:wpc="http://schemas.microsoft.com/office/word/2010/wordprocessingCanvas" xmlns:cx="http://schemas.microsoft.com/office/drawing/2014/chartex" xmlns:cx1="http://schemas.microsoft.com/office/drawing/2015/9/8/chartex" xmlns:cx2="http://schemas.microsoft.com/office/drawing/2015/10/21/chartex" xmlns:cx3="http://schemas.microsoft.com/office/drawing/2016/5/9/chartex" xmlns:cx4="http://schemas.microsoft.com/office/drawing/2016/5/10/chartex" xmlns:cx5="http://schemas.microsoft.com/office/drawing/2016/5/11/chartex" xmlns:cx6="http://schemas.microsoft.com/office/drawing/2016/5/12/chartex" xmlns:cx7="http://schemas.microsoft.com/office/drawing/2016/5/13/chartex" xmlns:cx8="http://schemas.microsoft.com/office/drawing/2016/5/14/chartex" xmlns:mc="http://schemas.openxmlformats.org/markup-compatibility/2006" xmlns:aink="http://schemas.microsoft.com/office/drawing/2016/ink" xmlns:am3d="http://schemas.microsoft.com/office/drawing/2017/model3d" xmlns:o="urn:schemas-microsoft-com:office:office" xmlns:r="http://schemas.openxmlformats.org/officeDocument/2006/relationships" xmlns:m="http://schemas.openxmlformats.org/officeDocument/2006/math" xmlns:v="urn:schemas-microsoft-com:vml" xmlns:wp14="http://schemas.microsoft.com/office/word/2010/wordprocessingDrawing" xmlns:wp="http://schemas.openxmlformats.org/drawingml/2006/wordprocessingDrawing" xmlns:w10="urn:schemas-microsoft-com:office:word" xmlns:w="http://schemas.openxmlformats.org/wordprocessingml/2006/main" xmlns:w14="http://schemas.microsoft.com/office/word/2010/wordml" xmlns:w15="http://schemas.microsoft.com/office/word/2012/wordml" xmlns:w16cex="http://schemas.microsoft.com/office/word/2018/wordml/cex" xmlns:w16cid="http://schemas.microsoft.com/office/word/2016/wordml/cid" xmlns:w16="http://schemas.microsoft.com/office/word/2018/wordml" xmlns:w16sdtdh="http://schemas.microsoft.com/office/word/2020/wordml/sdtdatahash" xmlns:w16se="http://schemas.microsoft.com/office/word/2015/wordml/symex" xmlns:wpg="http://schemas.microsoft.com/office/word/2010/wordprocessingGroup" xmlns:wpi="http://schemas.microsoft.com/office/word/2010/wordprocessingInk" xmlns:wne="http://schemas.microsoft.com/office/word/2006/wordml" xmlns:wps="http://schemas.microsoft.com/office/word/2010/wordprocessingShape" mc:Ignorable="w14 w15 w16se w16cid w16 w16cex w16sdtdh wp14">
-  <w:comment w:id="11" w:author="DECONNINCK Corentin" w:date="2022-02-19T15:36:00Z" w:initials="DC">
+  <w:comment w:id="14" w:author="DECONNINCK Corentin" w:date="2022-02-19T15:36:00Z" w:initials="DC">
     <w:p>
       <w:pPr>
         <w:pStyle w:val="Commentaire"/>
@@ -3983,7 +4036,7 @@
       </w:r>
     </w:p>
   </w:comment>
-  <w:comment w:id="12" w:author="DECONNINCK Corentin" w:date="2022-02-17T13:39:00Z" w:initials="DC">
+  <w:comment w:id="15" w:author="DECONNINCK Corentin" w:date="2022-02-17T13:39:00Z" w:initials="DC">
     <w:p>
       <w:pPr>
         <w:pStyle w:val="Commentaire"/>
@@ -3999,7 +4052,7 @@
       </w:r>
     </w:p>
   </w:comment>
-  <w:comment w:id="13" w:author="DECONNINCK Corentin" w:date="2022-02-17T13:40:00Z" w:initials="DC">
+  <w:comment w:id="16" w:author="DECONNINCK Corentin" w:date="2022-02-17T13:40:00Z" w:initials="DC">
     <w:p>
       <w:pPr>
         <w:pStyle w:val="Commentaire"/>
@@ -4015,7 +4068,7 @@
       </w:r>
     </w:p>
   </w:comment>
-  <w:comment w:id="14" w:author="DECONNINCK Corentin" w:date="2022-02-17T13:43:00Z" w:initials="DC">
+  <w:comment w:id="17" w:author="DECONNINCK Corentin" w:date="2022-02-17T13:43:00Z" w:initials="DC">
     <w:p>
       <w:pPr>
         <w:pStyle w:val="Commentaire"/>
@@ -4031,7 +4084,7 @@
       </w:r>
     </w:p>
   </w:comment>
-  <w:comment w:id="15" w:author="DECONNINCK Corentin" w:date="2022-02-17T13:44:00Z" w:initials="DC">
+  <w:comment w:id="18" w:author="DECONNINCK Corentin" w:date="2022-02-17T13:44:00Z" w:initials="DC">
     <w:p>
       <w:pPr>
         <w:pStyle w:val="Commentaire"/>
@@ -4047,7 +4100,7 @@
       </w:r>
     </w:p>
   </w:comment>
-  <w:comment w:id="16" w:author="DECONNINCK Corentin" w:date="2022-02-19T15:41:00Z" w:initials="DC">
+  <w:comment w:id="19" w:author="DECONNINCK Corentin" w:date="2022-02-19T15:41:00Z" w:initials="DC">
     <w:p>
       <w:pPr>
         <w:pStyle w:val="Commentaire"/>
@@ -4063,7 +4116,7 @@
       </w:r>
     </w:p>
   </w:comment>
-  <w:comment w:id="17" w:author="DECONNINCK Corentin" w:date="2022-02-17T13:58:00Z" w:initials="DC">
+  <w:comment w:id="20" w:author="DECONNINCK Corentin" w:date="2022-02-17T13:58:00Z" w:initials="DC">
     <w:p>
       <w:pPr>
         <w:pStyle w:val="Commentaire"/>
@@ -4121,6 +4174,345 @@
 <file path=word/numbering.xml><?xml version="1.0" encoding="utf-8"?>
 <w:numbering xmlns:wpc="http://schemas.microsoft.com/office/word/2010/wordprocessingCanvas" xmlns:cx="http://schemas.microsoft.com/office/drawing/2014/chartex" xmlns:cx1="http://schemas.microsoft.com/office/drawing/2015/9/8/chartex" xmlns:cx2="http://schemas.microsoft.com/office/drawing/2015/10/21/chartex" xmlns:cx3="http://schemas.microsoft.com/office/drawing/2016/5/9/chartex" xmlns:cx4="http://schemas.microsoft.com/office/drawing/2016/5/10/chartex" xmlns:cx5="http://schemas.microsoft.com/office/drawing/2016/5/11/chartex" xmlns:cx6="http://schemas.microsoft.com/office/drawing/2016/5/12/chartex" xmlns:cx7="http://schemas.microsoft.com/office/drawing/2016/5/13/chartex" xmlns:cx8="http://schemas.microsoft.com/office/drawing/2016/5/14/chartex" xmlns:mc="http://schemas.openxmlformats.org/markup-compatibility/2006" xmlns:aink="http://schemas.microsoft.com/office/drawing/2016/ink" xmlns:am3d="http://schemas.microsoft.com/office/drawing/2017/model3d" xmlns:o="urn:schemas-microsoft-com:office:office" xmlns:r="http://schemas.openxmlformats.org/officeDocument/2006/relationships" xmlns:m="http://schemas.openxmlformats.org/officeDocument/2006/math" xmlns:v="urn:schemas-microsoft-com:vml" xmlns:wp14="http://schemas.microsoft.com/office/word/2010/wordprocessingDrawing" xmlns:wp="http://schemas.openxmlformats.org/drawingml/2006/wordprocessingDrawing" xmlns:w10="urn:schemas-microsoft-com:office:word" xmlns:w="http://schemas.openxmlformats.org/wordprocessingml/2006/main" xmlns:w14="http://schemas.microsoft.com/office/word/2010/wordml" xmlns:w15="http://schemas.microsoft.com/office/word/2012/wordml" xmlns:w16cex="http://schemas.microsoft.com/office/word/2018/wordml/cex" xmlns:w16cid="http://schemas.microsoft.com/office/word/2016/wordml/cid" xmlns:w16="http://schemas.microsoft.com/office/word/2018/wordml" xmlns:w16sdtdh="http://schemas.microsoft.com/office/word/2020/wordml/sdtdatahash" xmlns:w16se="http://schemas.microsoft.com/office/word/2015/wordml/symex" xmlns:wpg="http://schemas.microsoft.com/office/word/2010/wordprocessingGroup" xmlns:wpi="http://schemas.microsoft.com/office/word/2010/wordprocessingInk" xmlns:wne="http://schemas.microsoft.com/office/word/2006/wordml" xmlns:wps="http://schemas.microsoft.com/office/word/2010/wordprocessingShape" mc:Ignorable="w14 w15 w16se w16cid w16 w16cex w16sdtdh wp14">
   <w:abstractNum w:abstractNumId="0" w15:restartNumberingAfterBreak="0">
+    <w:nsid w:val="2A1771DD"/>
+    <w:multiLevelType w:val="hybridMultilevel"/>
+    <w:tmpl w:val="F85C75FA"/>
+    <w:lvl w:ilvl="0" w:tplc="040C0009">
+      <w:start w:val="1"/>
+      <w:numFmt w:val="bullet"/>
+      <w:lvlText w:val=""/>
+      <w:lvlJc w:val="left"/>
+      <w:pPr>
+        <w:ind w:left="720" w:hanging="360"/>
+      </w:pPr>
+      <w:rPr>
+        <w:rFonts w:ascii="Wingdings" w:hAnsi="Wingdings" w:hint="default"/>
+      </w:rPr>
+    </w:lvl>
+    <w:lvl w:ilvl="1" w:tplc="040C0003" w:tentative="1">
+      <w:start w:val="1"/>
+      <w:numFmt w:val="bullet"/>
+      <w:lvlText w:val="o"/>
+      <w:lvlJc w:val="left"/>
+      <w:pPr>
+        <w:ind w:left="1440" w:hanging="360"/>
+      </w:pPr>
+      <w:rPr>
+        <w:rFonts w:ascii="Courier New" w:hAnsi="Courier New" w:cs="Courier New" w:hint="default"/>
+      </w:rPr>
+    </w:lvl>
+    <w:lvl w:ilvl="2" w:tplc="040C0005" w:tentative="1">
+      <w:start w:val="1"/>
+      <w:numFmt w:val="bullet"/>
+      <w:lvlText w:val=""/>
+      <w:lvlJc w:val="left"/>
+      <w:pPr>
+        <w:ind w:left="2160" w:hanging="360"/>
+      </w:pPr>
+      <w:rPr>
+        <w:rFonts w:ascii="Wingdings" w:hAnsi="Wingdings" w:hint="default"/>
+      </w:rPr>
+    </w:lvl>
+    <w:lvl w:ilvl="3" w:tplc="040C0001" w:tentative="1">
+      <w:start w:val="1"/>
+      <w:numFmt w:val="bullet"/>
+      <w:lvlText w:val=""/>
+      <w:lvlJc w:val="left"/>
+      <w:pPr>
+        <w:ind w:left="2880" w:hanging="360"/>
+      </w:pPr>
+      <w:rPr>
+        <w:rFonts w:ascii="Symbol" w:hAnsi="Symbol" w:hint="default"/>
+      </w:rPr>
+    </w:lvl>
+    <w:lvl w:ilvl="4" w:tplc="040C0003" w:tentative="1">
+      <w:start w:val="1"/>
+      <w:numFmt w:val="bullet"/>
+      <w:lvlText w:val="o"/>
+      <w:lvlJc w:val="left"/>
+      <w:pPr>
+        <w:ind w:left="3600" w:hanging="360"/>
+      </w:pPr>
+      <w:rPr>
+        <w:rFonts w:ascii="Courier New" w:hAnsi="Courier New" w:cs="Courier New" w:hint="default"/>
+      </w:rPr>
+    </w:lvl>
+    <w:lvl w:ilvl="5" w:tplc="040C0005" w:tentative="1">
+      <w:start w:val="1"/>
+      <w:numFmt w:val="bullet"/>
+      <w:lvlText w:val=""/>
+      <w:lvlJc w:val="left"/>
+      <w:pPr>
+        <w:ind w:left="4320" w:hanging="360"/>
+      </w:pPr>
+      <w:rPr>
+        <w:rFonts w:ascii="Wingdings" w:hAnsi="Wingdings" w:hint="default"/>
+      </w:rPr>
+    </w:lvl>
+    <w:lvl w:ilvl="6" w:tplc="040C0001" w:tentative="1">
+      <w:start w:val="1"/>
+      <w:numFmt w:val="bullet"/>
+      <w:lvlText w:val=""/>
+      <w:lvlJc w:val="left"/>
+      <w:pPr>
+        <w:ind w:left="5040" w:hanging="360"/>
+      </w:pPr>
+      <w:rPr>
+        <w:rFonts w:ascii="Symbol" w:hAnsi="Symbol" w:hint="default"/>
+      </w:rPr>
+    </w:lvl>
+    <w:lvl w:ilvl="7" w:tplc="040C0003" w:tentative="1">
+      <w:start w:val="1"/>
+      <w:numFmt w:val="bullet"/>
+      <w:lvlText w:val="o"/>
+      <w:lvlJc w:val="left"/>
+      <w:pPr>
+        <w:ind w:left="5760" w:hanging="360"/>
+      </w:pPr>
+      <w:rPr>
+        <w:rFonts w:ascii="Courier New" w:hAnsi="Courier New" w:cs="Courier New" w:hint="default"/>
+      </w:rPr>
+    </w:lvl>
+    <w:lvl w:ilvl="8" w:tplc="040C0005" w:tentative="1">
+      <w:start w:val="1"/>
+      <w:numFmt w:val="bullet"/>
+      <w:lvlText w:val=""/>
+      <w:lvlJc w:val="left"/>
+      <w:pPr>
+        <w:ind w:left="6480" w:hanging="360"/>
+      </w:pPr>
+      <w:rPr>
+        <w:rFonts w:ascii="Wingdings" w:hAnsi="Wingdings" w:hint="default"/>
+      </w:rPr>
+    </w:lvl>
+  </w:abstractNum>
+  <w:abstractNum w:abstractNumId="1" w15:restartNumberingAfterBreak="0">
+    <w:nsid w:val="48FA61E2"/>
+    <w:multiLevelType w:val="hybridMultilevel"/>
+    <w:tmpl w:val="E7AE9B4A"/>
+    <w:lvl w:ilvl="0" w:tplc="040C0009">
+      <w:start w:val="1"/>
+      <w:numFmt w:val="bullet"/>
+      <w:lvlText w:val=""/>
+      <w:lvlJc w:val="left"/>
+      <w:pPr>
+        <w:ind w:left="720" w:hanging="360"/>
+      </w:pPr>
+      <w:rPr>
+        <w:rFonts w:ascii="Wingdings" w:hAnsi="Wingdings" w:hint="default"/>
+      </w:rPr>
+    </w:lvl>
+    <w:lvl w:ilvl="1" w:tplc="040C0003" w:tentative="1">
+      <w:start w:val="1"/>
+      <w:numFmt w:val="bullet"/>
+      <w:lvlText w:val="o"/>
+      <w:lvlJc w:val="left"/>
+      <w:pPr>
+        <w:ind w:left="1440" w:hanging="360"/>
+      </w:pPr>
+      <w:rPr>
+        <w:rFonts w:ascii="Courier New" w:hAnsi="Courier New" w:cs="Courier New" w:hint="default"/>
+      </w:rPr>
+    </w:lvl>
+    <w:lvl w:ilvl="2" w:tplc="040C0005" w:tentative="1">
+      <w:start w:val="1"/>
+      <w:numFmt w:val="bullet"/>
+      <w:lvlText w:val=""/>
+      <w:lvlJc w:val="left"/>
+      <w:pPr>
+        <w:ind w:left="2160" w:hanging="360"/>
+      </w:pPr>
+      <w:rPr>
+        <w:rFonts w:ascii="Wingdings" w:hAnsi="Wingdings" w:hint="default"/>
+      </w:rPr>
+    </w:lvl>
+    <w:lvl w:ilvl="3" w:tplc="040C0001" w:tentative="1">
+      <w:start w:val="1"/>
+      <w:numFmt w:val="bullet"/>
+      <w:lvlText w:val=""/>
+      <w:lvlJc w:val="left"/>
+      <w:pPr>
+        <w:ind w:left="2880" w:hanging="360"/>
+      </w:pPr>
+      <w:rPr>
+        <w:rFonts w:ascii="Symbol" w:hAnsi="Symbol" w:hint="default"/>
+      </w:rPr>
+    </w:lvl>
+    <w:lvl w:ilvl="4" w:tplc="040C0003" w:tentative="1">
+      <w:start w:val="1"/>
+      <w:numFmt w:val="bullet"/>
+      <w:lvlText w:val="o"/>
+      <w:lvlJc w:val="left"/>
+      <w:pPr>
+        <w:ind w:left="3600" w:hanging="360"/>
+      </w:pPr>
+      <w:rPr>
+        <w:rFonts w:ascii="Courier New" w:hAnsi="Courier New" w:cs="Courier New" w:hint="default"/>
+      </w:rPr>
+    </w:lvl>
+    <w:lvl w:ilvl="5" w:tplc="040C0005" w:tentative="1">
+      <w:start w:val="1"/>
+      <w:numFmt w:val="bullet"/>
+      <w:lvlText w:val=""/>
+      <w:lvlJc w:val="left"/>
+      <w:pPr>
+        <w:ind w:left="4320" w:hanging="360"/>
+      </w:pPr>
+      <w:rPr>
+        <w:rFonts w:ascii="Wingdings" w:hAnsi="Wingdings" w:hint="default"/>
+      </w:rPr>
+    </w:lvl>
+    <w:lvl w:ilvl="6" w:tplc="040C0001" w:tentative="1">
+      <w:start w:val="1"/>
+      <w:numFmt w:val="bullet"/>
+      <w:lvlText w:val=""/>
+      <w:lvlJc w:val="left"/>
+      <w:pPr>
+        <w:ind w:left="5040" w:hanging="360"/>
+      </w:pPr>
+      <w:rPr>
+        <w:rFonts w:ascii="Symbol" w:hAnsi="Symbol" w:hint="default"/>
+      </w:rPr>
+    </w:lvl>
+    <w:lvl w:ilvl="7" w:tplc="040C0003" w:tentative="1">
+      <w:start w:val="1"/>
+      <w:numFmt w:val="bullet"/>
+      <w:lvlText w:val="o"/>
+      <w:lvlJc w:val="left"/>
+      <w:pPr>
+        <w:ind w:left="5760" w:hanging="360"/>
+      </w:pPr>
+      <w:rPr>
+        <w:rFonts w:ascii="Courier New" w:hAnsi="Courier New" w:cs="Courier New" w:hint="default"/>
+      </w:rPr>
+    </w:lvl>
+    <w:lvl w:ilvl="8" w:tplc="040C0005" w:tentative="1">
+      <w:start w:val="1"/>
+      <w:numFmt w:val="bullet"/>
+      <w:lvlText w:val=""/>
+      <w:lvlJc w:val="left"/>
+      <w:pPr>
+        <w:ind w:left="6480" w:hanging="360"/>
+      </w:pPr>
+      <w:rPr>
+        <w:rFonts w:ascii="Wingdings" w:hAnsi="Wingdings" w:hint="default"/>
+      </w:rPr>
+    </w:lvl>
+  </w:abstractNum>
+  <w:abstractNum w:abstractNumId="2" w15:restartNumberingAfterBreak="0">
+    <w:nsid w:val="5F313594"/>
+    <w:multiLevelType w:val="hybridMultilevel"/>
+    <w:tmpl w:val="448871E2"/>
+    <w:lvl w:ilvl="0" w:tplc="040C0009">
+      <w:start w:val="1"/>
+      <w:numFmt w:val="bullet"/>
+      <w:lvlText w:val=""/>
+      <w:lvlJc w:val="left"/>
+      <w:pPr>
+        <w:ind w:left="720" w:hanging="360"/>
+      </w:pPr>
+      <w:rPr>
+        <w:rFonts w:ascii="Wingdings" w:hAnsi="Wingdings" w:hint="default"/>
+      </w:rPr>
+    </w:lvl>
+    <w:lvl w:ilvl="1" w:tplc="040C0003" w:tentative="1">
+      <w:start w:val="1"/>
+      <w:numFmt w:val="bullet"/>
+      <w:lvlText w:val="o"/>
+      <w:lvlJc w:val="left"/>
+      <w:pPr>
+        <w:ind w:left="1440" w:hanging="360"/>
+      </w:pPr>
+      <w:rPr>
+        <w:rFonts w:ascii="Courier New" w:hAnsi="Courier New" w:cs="Courier New" w:hint="default"/>
+      </w:rPr>
+    </w:lvl>
+    <w:lvl w:ilvl="2" w:tplc="040C0005" w:tentative="1">
+      <w:start w:val="1"/>
+      <w:numFmt w:val="bullet"/>
+      <w:lvlText w:val=""/>
+      <w:lvlJc w:val="left"/>
+      <w:pPr>
+        <w:ind w:left="2160" w:hanging="360"/>
+      </w:pPr>
+      <w:rPr>
+        <w:rFonts w:ascii="Wingdings" w:hAnsi="Wingdings" w:hint="default"/>
+      </w:rPr>
+    </w:lvl>
+    <w:lvl w:ilvl="3" w:tplc="040C0001" w:tentative="1">
+      <w:start w:val="1"/>
+      <w:numFmt w:val="bullet"/>
+      <w:lvlText w:val=""/>
+      <w:lvlJc w:val="left"/>
+      <w:pPr>
+        <w:ind w:left="2880" w:hanging="360"/>
+      </w:pPr>
+      <w:rPr>
+        <w:rFonts w:ascii="Symbol" w:hAnsi="Symbol" w:hint="default"/>
+      </w:rPr>
+    </w:lvl>
+    <w:lvl w:ilvl="4" w:tplc="040C0003" w:tentative="1">
+      <w:start w:val="1"/>
+      <w:numFmt w:val="bullet"/>
+      <w:lvlText w:val="o"/>
+      <w:lvlJc w:val="left"/>
+      <w:pPr>
+        <w:ind w:left="3600" w:hanging="360"/>
+      </w:pPr>
+      <w:rPr>
+        <w:rFonts w:ascii="Courier New" w:hAnsi="Courier New" w:cs="Courier New" w:hint="default"/>
+      </w:rPr>
+    </w:lvl>
+    <w:lvl w:ilvl="5" w:tplc="040C0005" w:tentative="1">
+      <w:start w:val="1"/>
+      <w:numFmt w:val="bullet"/>
+      <w:lvlText w:val=""/>
+      <w:lvlJc w:val="left"/>
+      <w:pPr>
+        <w:ind w:left="4320" w:hanging="360"/>
+      </w:pPr>
+      <w:rPr>
+        <w:rFonts w:ascii="Wingdings" w:hAnsi="Wingdings" w:hint="default"/>
+      </w:rPr>
+    </w:lvl>
+    <w:lvl w:ilvl="6" w:tplc="040C0001" w:tentative="1">
+      <w:start w:val="1"/>
+      <w:numFmt w:val="bullet"/>
+      <w:lvlText w:val=""/>
+      <w:lvlJc w:val="left"/>
+      <w:pPr>
+        <w:ind w:left="5040" w:hanging="360"/>
+      </w:pPr>
+      <w:rPr>
+        <w:rFonts w:ascii="Symbol" w:hAnsi="Symbol" w:hint="default"/>
+      </w:rPr>
+    </w:lvl>
+    <w:lvl w:ilvl="7" w:tplc="040C0003" w:tentative="1">
+      <w:start w:val="1"/>
+      <w:numFmt w:val="bullet"/>
+      <w:lvlText w:val="o"/>
+      <w:lvlJc w:val="left"/>
+      <w:pPr>
+        <w:ind w:left="5760" w:hanging="360"/>
+      </w:pPr>
+      <w:rPr>
+        <w:rFonts w:ascii="Courier New" w:hAnsi="Courier New" w:cs="Courier New" w:hint="default"/>
+      </w:rPr>
+    </w:lvl>
+    <w:lvl w:ilvl="8" w:tplc="040C0005" w:tentative="1">
+      <w:start w:val="1"/>
+      <w:numFmt w:val="bullet"/>
+      <w:lvlText w:val=""/>
+      <w:lvlJc w:val="left"/>
+      <w:pPr>
+        <w:ind w:left="6480" w:hanging="360"/>
+      </w:pPr>
+      <w:rPr>
+        <w:rFonts w:ascii="Wingdings" w:hAnsi="Wingdings" w:hint="default"/>
+      </w:rPr>
+    </w:lvl>
+  </w:abstractNum>
+  <w:abstractNum w:abstractNumId="3" w15:restartNumberingAfterBreak="0">
     <w:nsid w:val="5FD2366D"/>
     <w:multiLevelType w:val="hybridMultilevel"/>
     <w:tmpl w:val="853A9DC4"/>
@@ -4206,7 +4598,7 @@
       </w:pPr>
     </w:lvl>
   </w:abstractNum>
-  <w:abstractNum w:abstractNumId="1" w15:restartNumberingAfterBreak="0">
+  <w:abstractNum w:abstractNumId="4" w15:restartNumberingAfterBreak="0">
     <w:nsid w:val="78077075"/>
     <w:multiLevelType w:val="hybridMultilevel"/>
     <w:tmpl w:val="3FEC9A3C"/>
@@ -4320,10 +4712,19 @@
     </w:lvl>
   </w:abstractNum>
   <w:num w:numId="1">
+    <w:abstractNumId w:val="4"/>
+  </w:num>
+  <w:num w:numId="2">
+    <w:abstractNumId w:val="3"/>
+  </w:num>
+  <w:num w:numId="3">
+    <w:abstractNumId w:val="0"/>
+  </w:num>
+  <w:num w:numId="4">
     <w:abstractNumId w:val="1"/>
   </w:num>
-  <w:num w:numId="2">
-    <w:abstractNumId w:val="0"/>
+  <w:num w:numId="5">
+    <w:abstractNumId w:val="2"/>
   </w:num>
 </w:numbering>
 </file>

</xml_diff>